<commit_message>
proga lab3 report fix
</commit_message>
<xml_diff>
--- a/Proga/Lab3/Lab3.docx
+++ b/Proga/Lab3/Lab3.docx
@@ -193,7 +193,7 @@
         <w:rPr>
           <w:rFonts w:ascii="Times New Roman" w:eastAsia="Times New Roman" w:hAnsi="Times New Roman" w:cs="Times New Roman"/>
           <w:sz w:val="28"/>
-          <w:lang w:val="ru-RU"/>
+          <w:lang w:val="uk-UA"/>
         </w:rPr>
         <w:t>3</w:t>
       </w:r>
@@ -712,15 +712,46 @@
         <w:jc w:val="center"/>
         <w:rPr>
           <w:rFonts w:ascii="Times New Roman" w:eastAsia="Times New Roman" w:hAnsi="Times New Roman" w:cs="Times New Roman"/>
-          <w:sz w:val="24"/>
-          <w:lang w:val="uk-UA"/>
-        </w:rPr>
-      </w:pPr>
-      <w:r>
-        <w:rPr>
-          <w:noProof/>
+          <w:sz w:val="56"/>
+          <w:lang w:val="uk-UA"/>
+        </w:rPr>
+      </w:pPr>
+      <w:r>
+        <w:rPr>
+          <w:rFonts w:ascii="Times New Roman" w:eastAsia="Times New Roman" w:hAnsi="Times New Roman" w:cs="Times New Roman"/>
+          <w:sz w:val="56"/>
+          <w:lang w:val="uk-UA"/>
         </w:rPr>
         <w:lastRenderedPageBreak/>
+        <w:t>1. Умова</w:t>
+      </w:r>
+    </w:p>
+    <w:p>
+      <w:pPr>
+        <w:spacing w:after="0"/>
+        <w:jc w:val="center"/>
+        <w:rPr>
+          <w:rFonts w:ascii="Times New Roman" w:eastAsia="Times New Roman" w:hAnsi="Times New Roman" w:cs="Times New Roman"/>
+          <w:sz w:val="24"/>
+          <w:lang w:val="uk-UA"/>
+        </w:rPr>
+      </w:pPr>
+    </w:p>
+    <w:p>
+      <w:pPr>
+        <w:spacing w:after="0"/>
+        <w:jc w:val="center"/>
+        <w:rPr>
+          <w:rFonts w:ascii="Times New Roman" w:eastAsia="Times New Roman" w:hAnsi="Times New Roman" w:cs="Times New Roman"/>
+          <w:sz w:val="24"/>
+          <w:lang w:val="uk-UA"/>
+        </w:rPr>
+      </w:pPr>
+      <w:r>
+        <w:rPr>
+          <w:noProof/>
+          <w:lang w:val="uk-UA"/>
+        </w:rPr>
         <w:drawing>
           <wp:inline distT="0" distB="0" distL="0" distR="0" wp14:anchorId="7D3434F8" wp14:editId="4AF83080">
             <wp:extent cx="6122670" cy="1012825"/>
@@ -737,7 +768,7 @@
                     <pic:cNvPicPr/>
                   </pic:nvPicPr>
                   <pic:blipFill>
-                    <a:blip r:embed="rId4"/>
+                    <a:blip r:embed="rId5"/>
                     <a:stretch>
                       <a:fillRect/>
                     </a:stretch>
@@ -772,12 +803,52 @@
     <w:p>
       <w:pPr>
         <w:spacing w:after="0"/>
-        <w:rPr>
-          <w:rFonts w:ascii="Times New Roman" w:eastAsia="Times New Roman" w:hAnsi="Times New Roman" w:cs="Times New Roman"/>
-          <w:noProof/>
-          <w:color w:val="0563C1" w:themeColor="hyperlink"/>
+        <w:jc w:val="center"/>
+        <w:rPr>
+          <w:rFonts w:ascii="Times New Roman" w:eastAsia="Times New Roman" w:hAnsi="Times New Roman" w:cs="Times New Roman"/>
+          <w:sz w:val="24"/>
+          <w:lang w:val="uk-UA"/>
+        </w:rPr>
+      </w:pPr>
+    </w:p>
+    <w:p>
+      <w:pPr>
+        <w:spacing w:after="0"/>
+        <w:jc w:val="center"/>
+        <w:rPr>
+          <w:rFonts w:ascii="Times New Roman" w:eastAsia="Times New Roman" w:hAnsi="Times New Roman" w:cs="Times New Roman"/>
+          <w:sz w:val="56"/>
+          <w:lang w:val="uk-UA"/>
+        </w:rPr>
+      </w:pPr>
+      <w:r>
+        <w:rPr>
+          <w:rFonts w:ascii="Times New Roman" w:eastAsia="Times New Roman" w:hAnsi="Times New Roman" w:cs="Times New Roman"/>
+          <w:sz w:val="56"/>
+          <w:lang w:val="uk-UA"/>
+        </w:rPr>
+        <w:t>2. Файли програми</w:t>
+      </w:r>
+    </w:p>
+    <w:p>
+      <w:pPr>
+        <w:spacing w:after="0"/>
+        <w:jc w:val="center"/>
+        <w:rPr>
+          <w:rFonts w:ascii="Times New Roman" w:eastAsia="Times New Roman" w:hAnsi="Times New Roman" w:cs="Times New Roman"/>
+          <w:sz w:val="24"/>
+          <w:lang w:val="uk-UA"/>
+        </w:rPr>
+      </w:pPr>
+    </w:p>
+    <w:p>
+      <w:pPr>
+        <w:spacing w:after="0"/>
+        <w:rPr>
+          <w:rStyle w:val="Hyperlink"/>
+          <w:rFonts w:ascii="Times New Roman" w:eastAsia="Times New Roman" w:hAnsi="Times New Roman" w:cs="Times New Roman"/>
+          <w:noProof/>
           <w:sz w:val="44"/>
-          <w:u w:val="single"/>
           <w:lang w:val="uk-UA"/>
         </w:rPr>
       </w:pPr>
@@ -797,7 +868,7 @@
         </w:rPr>
         <w:t xml:space="preserve">на </w:t>
       </w:r>
-      <w:hyperlink r:id="rId5" w:history="1">
+      <w:hyperlink r:id="rId6" w:history="1">
         <w:r>
           <w:rPr>
             <w:rStyle w:val="Hyperlink"/>
@@ -831,18 +902,9 @@
           <w:sz w:val="44"/>
           <w:lang w:val="uk-UA"/>
         </w:rPr>
-        <w:t>на</w:t>
-      </w:r>
-      <w:r>
-        <w:rPr>
-          <w:rFonts w:ascii="Times New Roman" w:eastAsia="Times New Roman" w:hAnsi="Times New Roman" w:cs="Times New Roman"/>
-          <w:noProof/>
-          <w:sz w:val="44"/>
-          <w:lang w:val="uk-UA"/>
-        </w:rPr>
-        <w:t xml:space="preserve"> </w:t>
-      </w:r>
-      <w:hyperlink r:id="rId6" w:history="1">
+        <w:t xml:space="preserve">на </w:t>
+      </w:r>
+      <w:hyperlink r:id="rId7" w:history="1">
         <w:r>
           <w:rPr>
             <w:rStyle w:val="Hyperlink"/>
@@ -851,27 +913,7 @@
             <w:sz w:val="44"/>
             <w:lang w:val="uk-UA"/>
           </w:rPr>
-          <w:t>гі</w:t>
-        </w:r>
-        <w:r>
-          <w:rPr>
-            <w:rStyle w:val="Hyperlink"/>
-            <w:rFonts w:ascii="Times New Roman" w:eastAsia="Times New Roman" w:hAnsi="Times New Roman" w:cs="Times New Roman"/>
-            <w:noProof/>
-            <w:sz w:val="44"/>
-            <w:lang w:val="uk-UA"/>
-          </w:rPr>
-          <w:t>т</w:t>
-        </w:r>
-        <w:r>
-          <w:rPr>
-            <w:rStyle w:val="Hyperlink"/>
-            <w:rFonts w:ascii="Times New Roman" w:eastAsia="Times New Roman" w:hAnsi="Times New Roman" w:cs="Times New Roman"/>
-            <w:noProof/>
-            <w:sz w:val="44"/>
-            <w:lang w:val="uk-UA"/>
-          </w:rPr>
-          <w:t>хабі</w:t>
+          <w:t>гітхабі</w:t>
         </w:r>
       </w:hyperlink>
       <w:r>
@@ -884,8 +926,2308 @@
         </w:rPr>
         <w:t>.</w:t>
       </w:r>
+    </w:p>
+    <w:p>
+      <w:pPr>
+        <w:spacing w:after="0"/>
+        <w:rPr>
+          <w:rFonts w:ascii="Times New Roman" w:eastAsia="Times New Roman" w:hAnsi="Times New Roman" w:cs="Times New Roman"/>
+          <w:noProof/>
+          <w:color w:val="0563C1" w:themeColor="hyperlink"/>
+          <w:sz w:val="44"/>
+          <w:u w:val="single"/>
+          <w:lang w:val="uk-UA"/>
+        </w:rPr>
+      </w:pPr>
+    </w:p>
+    <w:p>
+      <w:pPr>
+        <w:spacing w:after="0"/>
+        <w:rPr>
+          <w:rFonts w:ascii="Times New Roman" w:eastAsia="Times New Roman" w:hAnsi="Times New Roman" w:cs="Times New Roman"/>
+          <w:noProof/>
+          <w:color w:val="0563C1" w:themeColor="hyperlink"/>
+          <w:sz w:val="44"/>
+          <w:u w:val="single"/>
+          <w:lang w:val="uk-UA"/>
+        </w:rPr>
+      </w:pPr>
+    </w:p>
+    <w:p>
+      <w:pPr>
+        <w:spacing w:after="0"/>
+        <w:rPr>
+          <w:rFonts w:ascii="Times New Roman" w:eastAsia="Times New Roman" w:hAnsi="Times New Roman" w:cs="Times New Roman"/>
+          <w:noProof/>
+          <w:color w:val="0563C1" w:themeColor="hyperlink"/>
+          <w:sz w:val="44"/>
+          <w:u w:val="single"/>
+          <w:lang w:val="uk-UA"/>
+        </w:rPr>
+      </w:pPr>
+    </w:p>
+    <w:p>
+      <w:pPr>
+        <w:spacing w:after="0"/>
+        <w:rPr>
+          <w:rFonts w:ascii="Times New Roman" w:eastAsia="Times New Roman" w:hAnsi="Times New Roman" w:cs="Times New Roman"/>
+          <w:noProof/>
+          <w:color w:val="0563C1" w:themeColor="hyperlink"/>
+          <w:sz w:val="44"/>
+          <w:u w:val="single"/>
+          <w:lang w:val="uk-UA"/>
+        </w:rPr>
+      </w:pPr>
+    </w:p>
+    <w:p>
+      <w:pPr>
+        <w:spacing w:after="0"/>
+        <w:rPr>
+          <w:rFonts w:ascii="Times New Roman" w:eastAsia="Times New Roman" w:hAnsi="Times New Roman" w:cs="Times New Roman"/>
+          <w:noProof/>
+          <w:color w:val="0563C1" w:themeColor="hyperlink"/>
+          <w:sz w:val="44"/>
+          <w:u w:val="single"/>
+          <w:lang w:val="uk-UA"/>
+        </w:rPr>
+      </w:pPr>
+    </w:p>
+    <w:p>
+      <w:pPr>
+        <w:spacing w:after="0"/>
+        <w:rPr>
+          <w:rFonts w:ascii="Times New Roman" w:eastAsia="Times New Roman" w:hAnsi="Times New Roman" w:cs="Times New Roman"/>
+          <w:noProof/>
+          <w:color w:val="0563C1" w:themeColor="hyperlink"/>
+          <w:sz w:val="44"/>
+          <w:u w:val="single"/>
+          <w:lang w:val="uk-UA"/>
+        </w:rPr>
+      </w:pPr>
+    </w:p>
+    <w:p>
+      <w:pPr>
+        <w:spacing w:after="0"/>
+        <w:rPr>
+          <w:rFonts w:ascii="Times New Roman" w:eastAsia="Times New Roman" w:hAnsi="Times New Roman" w:cs="Times New Roman"/>
+          <w:noProof/>
+          <w:color w:val="0563C1" w:themeColor="hyperlink"/>
+          <w:sz w:val="44"/>
+          <w:u w:val="single"/>
+          <w:lang w:val="uk-UA"/>
+        </w:rPr>
+      </w:pPr>
+    </w:p>
+    <w:p>
+      <w:pPr>
+        <w:spacing w:after="0"/>
+        <w:rPr>
+          <w:rFonts w:ascii="Times New Roman" w:eastAsia="Times New Roman" w:hAnsi="Times New Roman" w:cs="Times New Roman"/>
+          <w:noProof/>
+          <w:color w:val="0563C1" w:themeColor="hyperlink"/>
+          <w:sz w:val="44"/>
+          <w:u w:val="single"/>
+          <w:lang w:val="uk-UA"/>
+        </w:rPr>
+      </w:pPr>
+    </w:p>
+    <w:p>
+      <w:pPr>
+        <w:spacing w:after="0"/>
+        <w:rPr>
+          <w:rFonts w:ascii="Times New Roman" w:eastAsia="Times New Roman" w:hAnsi="Times New Roman" w:cs="Times New Roman"/>
+          <w:noProof/>
+          <w:color w:val="0563C1" w:themeColor="hyperlink"/>
+          <w:sz w:val="44"/>
+          <w:u w:val="single"/>
+          <w:lang w:val="uk-UA"/>
+        </w:rPr>
+      </w:pPr>
+    </w:p>
+    <w:p>
+      <w:pPr>
+        <w:spacing w:after="0"/>
+        <w:rPr>
+          <w:rFonts w:ascii="Times New Roman" w:eastAsia="Times New Roman" w:hAnsi="Times New Roman" w:cs="Times New Roman"/>
+          <w:noProof/>
+          <w:color w:val="0563C1" w:themeColor="hyperlink"/>
+          <w:sz w:val="44"/>
+          <w:u w:val="single"/>
+          <w:lang w:val="uk-UA"/>
+        </w:rPr>
+      </w:pPr>
+    </w:p>
+    <w:p>
+      <w:pPr>
+        <w:spacing w:after="0"/>
+        <w:rPr>
+          <w:rFonts w:ascii="Times New Roman" w:eastAsia="Times New Roman" w:hAnsi="Times New Roman" w:cs="Times New Roman"/>
+          <w:noProof/>
+          <w:color w:val="0563C1" w:themeColor="hyperlink"/>
+          <w:sz w:val="44"/>
+          <w:u w:val="single"/>
+          <w:lang w:val="uk-UA"/>
+        </w:rPr>
+      </w:pPr>
+    </w:p>
+    <w:p>
+      <w:pPr>
+        <w:spacing w:after="0"/>
+        <w:rPr>
+          <w:rFonts w:ascii="Times New Roman" w:eastAsia="Times New Roman" w:hAnsi="Times New Roman" w:cs="Times New Roman"/>
+          <w:noProof/>
+          <w:color w:val="0563C1" w:themeColor="hyperlink"/>
+          <w:sz w:val="44"/>
+          <w:u w:val="single"/>
+          <w:lang w:val="uk-UA"/>
+        </w:rPr>
+      </w:pPr>
+    </w:p>
+    <w:p>
+      <w:pPr>
+        <w:spacing w:after="0"/>
+        <w:rPr>
+          <w:rFonts w:ascii="Times New Roman" w:eastAsia="Times New Roman" w:hAnsi="Times New Roman" w:cs="Times New Roman"/>
+          <w:noProof/>
+          <w:color w:val="0563C1" w:themeColor="hyperlink"/>
+          <w:sz w:val="44"/>
+          <w:u w:val="single"/>
+          <w:lang w:val="uk-UA"/>
+        </w:rPr>
+      </w:pPr>
+    </w:p>
+    <w:p>
+      <w:pPr>
+        <w:spacing w:after="0"/>
+        <w:rPr>
+          <w:rFonts w:ascii="Times New Roman" w:eastAsia="Times New Roman" w:hAnsi="Times New Roman" w:cs="Times New Roman"/>
+          <w:noProof/>
+          <w:color w:val="0563C1" w:themeColor="hyperlink"/>
+          <w:sz w:val="44"/>
+          <w:u w:val="single"/>
+          <w:lang w:val="uk-UA"/>
+        </w:rPr>
+      </w:pPr>
+    </w:p>
+    <w:p>
+      <w:pPr>
+        <w:spacing w:after="0"/>
+        <w:rPr>
+          <w:rFonts w:ascii="Times New Roman" w:eastAsia="Times New Roman" w:hAnsi="Times New Roman" w:cs="Times New Roman"/>
+          <w:noProof/>
+          <w:color w:val="0563C1" w:themeColor="hyperlink"/>
+          <w:sz w:val="44"/>
+          <w:u w:val="single"/>
+          <w:lang w:val="uk-UA"/>
+        </w:rPr>
+      </w:pPr>
+    </w:p>
+    <w:p>
+      <w:pPr>
+        <w:spacing w:after="0"/>
+        <w:rPr>
+          <w:rFonts w:ascii="Times New Roman" w:eastAsia="Times New Roman" w:hAnsi="Times New Roman" w:cs="Times New Roman"/>
+          <w:noProof/>
+          <w:color w:val="0563C1" w:themeColor="hyperlink"/>
+          <w:sz w:val="44"/>
+          <w:u w:val="single"/>
+          <w:lang w:val="uk-UA"/>
+        </w:rPr>
+      </w:pPr>
+    </w:p>
+    <w:p>
+      <w:pPr>
+        <w:spacing w:after="0"/>
+        <w:jc w:val="center"/>
+        <w:rPr>
+          <w:rFonts w:ascii="Times New Roman" w:eastAsia="Times New Roman" w:hAnsi="Times New Roman" w:cs="Times New Roman"/>
+          <w:sz w:val="56"/>
+          <w:lang w:val="uk-UA"/>
+        </w:rPr>
+      </w:pPr>
+      <w:r>
+        <w:rPr>
+          <w:rFonts w:ascii="Times New Roman" w:eastAsia="Times New Roman" w:hAnsi="Times New Roman" w:cs="Times New Roman"/>
+          <w:sz w:val="56"/>
+          <w:lang w:val="uk-UA"/>
+        </w:rPr>
+        <w:lastRenderedPageBreak/>
+        <w:t>3. Висновки</w:t>
+      </w:r>
+    </w:p>
+    <w:p>
+      <w:pPr>
+        <w:spacing w:after="0"/>
+        <w:rPr>
+          <w:rFonts w:ascii="Times New Roman" w:eastAsia="Times New Roman" w:hAnsi="Times New Roman" w:cs="Times New Roman"/>
+          <w:noProof/>
+          <w:color w:val="000000" w:themeColor="text1"/>
+          <w:sz w:val="28"/>
+          <w:szCs w:val="28"/>
+          <w:lang w:val="uk-UA"/>
+        </w:rPr>
+      </w:pPr>
+      <w:r>
+        <w:rPr>
+          <w:rFonts w:ascii="Times New Roman" w:eastAsia="Times New Roman" w:hAnsi="Times New Roman" w:cs="Times New Roman"/>
+          <w:noProof/>
+          <w:color w:val="000000" w:themeColor="text1"/>
+          <w:sz w:val="28"/>
+          <w:szCs w:val="28"/>
+          <w:lang w:val="uk-UA"/>
+        </w:rPr>
+        <w:t>В ц</w:t>
+      </w:r>
+      <w:proofErr w:type="spellStart"/>
+      <w:r>
+        <w:rPr>
+          <w:rFonts w:ascii="Times New Roman" w:eastAsia="Times New Roman" w:hAnsi="Times New Roman" w:cs="Times New Roman"/>
+          <w:sz w:val="28"/>
+          <w:lang w:val="uk-UA"/>
+        </w:rPr>
+        <w:t>ій</w:t>
+      </w:r>
+      <w:proofErr w:type="spellEnd"/>
+      <w:r>
+        <w:rPr>
+          <w:rFonts w:ascii="Times New Roman" w:eastAsia="Times New Roman" w:hAnsi="Times New Roman" w:cs="Times New Roman"/>
+          <w:sz w:val="28"/>
+          <w:lang w:val="uk-UA"/>
+        </w:rPr>
+        <w:t xml:space="preserve"> лабораторній роботі я реалізував </w:t>
+      </w:r>
+      <w:r>
+        <w:rPr>
+          <w:rFonts w:ascii="Times New Roman" w:eastAsia="Times New Roman" w:hAnsi="Times New Roman" w:cs="Times New Roman"/>
+          <w:sz w:val="28"/>
+          <w:lang w:val="uk-UA"/>
+        </w:rPr>
+        <w:t xml:space="preserve">клас </w:t>
+      </w:r>
+      <w:proofErr w:type="spellStart"/>
+      <w:r>
+        <w:rPr>
+          <w:rFonts w:ascii="Consolas" w:eastAsiaTheme="minorEastAsia" w:hAnsi="Consolas" w:cs="Consolas"/>
+          <w:color w:val="2B91AF"/>
+          <w:sz w:val="24"/>
+          <w:szCs w:val="19"/>
+          <w:lang w:val="uk-UA"/>
+        </w:rPr>
+        <w:t>MyText</w:t>
+      </w:r>
+      <w:proofErr w:type="spellEnd"/>
+      <w:r>
+        <w:rPr>
+          <w:rFonts w:ascii="Consolas" w:eastAsiaTheme="minorEastAsia" w:hAnsi="Consolas" w:cs="Consolas"/>
+          <w:color w:val="2B91AF"/>
+          <w:sz w:val="24"/>
+          <w:szCs w:val="19"/>
+          <w:lang w:val="uk-UA"/>
+        </w:rPr>
+        <w:t xml:space="preserve"> </w:t>
+      </w:r>
+      <w:r>
+        <w:rPr>
+          <w:rFonts w:ascii="Times New Roman" w:eastAsia="Times New Roman" w:hAnsi="Times New Roman" w:cs="Times New Roman"/>
+          <w:noProof/>
+          <w:color w:val="000000" w:themeColor="text1"/>
+          <w:sz w:val="28"/>
+          <w:szCs w:val="28"/>
+          <w:lang w:val="uk-UA"/>
+        </w:rPr>
+        <w:t>– клас</w:t>
+      </w:r>
+      <w:r>
+        <w:rPr>
+          <w:rFonts w:ascii="Times New Roman" w:eastAsia="Times New Roman" w:hAnsi="Times New Roman" w:cs="Times New Roman"/>
+          <w:noProof/>
+          <w:color w:val="000000" w:themeColor="text1"/>
+          <w:sz w:val="28"/>
+          <w:szCs w:val="28"/>
+          <w:lang w:val="uk-UA"/>
+        </w:rPr>
+        <w:t xml:space="preserve">, який </w:t>
+      </w:r>
+      <w:r>
+        <w:rPr>
+          <w:rFonts w:ascii="Times New Roman" w:eastAsia="Times New Roman" w:hAnsi="Times New Roman" w:cs="Times New Roman"/>
+          <w:noProof/>
+          <w:color w:val="000000" w:themeColor="text1"/>
+          <w:sz w:val="28"/>
+          <w:szCs w:val="28"/>
+          <w:lang w:val="uk-UA"/>
+        </w:rPr>
+        <w:t>інкапсулює двовимірний масив з елементів символьного типу</w:t>
+      </w:r>
+      <w:r>
+        <w:rPr>
+          <w:rFonts w:ascii="Times New Roman" w:eastAsia="Times New Roman" w:hAnsi="Times New Roman" w:cs="Times New Roman"/>
+          <w:noProof/>
+          <w:color w:val="000000" w:themeColor="text1"/>
+          <w:sz w:val="28"/>
+          <w:szCs w:val="28"/>
+          <w:lang w:val="uk-UA"/>
+        </w:rPr>
+        <w:t xml:space="preserve"> та ма</w:t>
+      </w:r>
+      <w:r>
+        <w:rPr>
+          <w:rFonts w:ascii="Times New Roman" w:eastAsiaTheme="minorEastAsia" w:hAnsi="Times New Roman" w:cs="Times New Roman"/>
+          <w:sz w:val="28"/>
+          <w:szCs w:val="19"/>
+          <w:lang w:val="uk-UA"/>
+        </w:rPr>
+        <w:t>є</w:t>
+      </w:r>
+      <w:r>
+        <w:rPr>
+          <w:rFonts w:ascii="Times New Roman" w:eastAsia="Times New Roman" w:hAnsi="Times New Roman" w:cs="Times New Roman"/>
+          <w:noProof/>
+          <w:color w:val="000000" w:themeColor="text1"/>
+          <w:sz w:val="28"/>
+          <w:szCs w:val="28"/>
+          <w:lang w:val="uk-UA"/>
+        </w:rPr>
+        <w:t>:</w:t>
+      </w:r>
+    </w:p>
+    <w:p>
+      <w:pPr>
+        <w:pStyle w:val="ListParagraph"/>
+        <w:numPr>
+          <w:ilvl w:val="0"/>
+          <w:numId w:val="1"/>
+        </w:numPr>
+        <w:spacing w:after="0"/>
+        <w:rPr>
+          <w:rFonts w:ascii="Times New Roman" w:eastAsia="Times New Roman" w:hAnsi="Times New Roman" w:cs="Times New Roman"/>
+          <w:noProof/>
+          <w:color w:val="000000" w:themeColor="text1"/>
+          <w:sz w:val="28"/>
+          <w:szCs w:val="28"/>
+          <w:lang w:val="uk-UA"/>
+        </w:rPr>
+      </w:pPr>
+      <w:r>
+        <w:rPr>
+          <w:rFonts w:ascii="Times New Roman" w:eastAsia="Times New Roman" w:hAnsi="Times New Roman" w:cs="Times New Roman"/>
+          <w:noProof/>
+          <w:color w:val="000000" w:themeColor="text1"/>
+          <w:sz w:val="28"/>
+          <w:szCs w:val="28"/>
+          <w:lang w:val="uk-UA"/>
+        </w:rPr>
+        <w:t>Поля:</w:t>
+      </w:r>
+    </w:p>
+    <w:p>
+      <w:pPr>
+        <w:pStyle w:val="ListParagraph"/>
+        <w:numPr>
+          <w:ilvl w:val="1"/>
+          <w:numId w:val="1"/>
+        </w:numPr>
+        <w:spacing w:after="0"/>
+        <w:rPr>
+          <w:rFonts w:ascii="Times New Roman" w:eastAsia="Times New Roman" w:hAnsi="Times New Roman" w:cs="Times New Roman"/>
+          <w:noProof/>
+          <w:color w:val="000000" w:themeColor="text1"/>
+          <w:sz w:val="28"/>
+          <w:szCs w:val="28"/>
+          <w:lang w:val="uk-UA"/>
+        </w:rPr>
+      </w:pPr>
+      <w:r>
+        <w:rPr>
+          <w:rFonts w:ascii="Times New Roman" w:eastAsia="Times New Roman" w:hAnsi="Times New Roman" w:cs="Times New Roman"/>
+          <w:noProof/>
+          <w:color w:val="000000" w:themeColor="text1"/>
+          <w:sz w:val="28"/>
+          <w:szCs w:val="28"/>
+          <w:lang w:val="uk-UA"/>
+        </w:rPr>
+        <w:t>Приватн</w:t>
+      </w:r>
+      <w:r>
+        <w:rPr>
+          <w:rFonts w:ascii="Times New Roman" w:eastAsia="Times New Roman" w:hAnsi="Times New Roman" w:cs="Times New Roman"/>
+          <w:sz w:val="28"/>
+          <w:lang w:val="uk-UA"/>
+        </w:rPr>
+        <w:t>е п</w:t>
+      </w:r>
+      <w:r>
+        <w:rPr>
+          <w:rFonts w:ascii="Times New Roman" w:eastAsia="Times New Roman" w:hAnsi="Times New Roman" w:cs="Times New Roman"/>
+          <w:noProof/>
+          <w:color w:val="000000" w:themeColor="text1"/>
+          <w:sz w:val="28"/>
+          <w:szCs w:val="28"/>
+          <w:lang w:val="uk-UA"/>
+        </w:rPr>
+        <w:t xml:space="preserve">оле </w:t>
+      </w:r>
+      <w:proofErr w:type="spellStart"/>
+      <w:r>
+        <w:rPr>
+          <w:rFonts w:ascii="Consolas" w:eastAsiaTheme="minorEastAsia" w:hAnsi="Consolas" w:cs="Consolas"/>
+          <w:sz w:val="24"/>
+          <w:szCs w:val="19"/>
+          <w:lang w:val="uk-UA"/>
+        </w:rPr>
+        <w:t>Array</w:t>
+      </w:r>
+      <w:proofErr w:type="spellEnd"/>
+      <w:r>
+        <w:rPr>
+          <w:rFonts w:ascii="Consolas" w:eastAsiaTheme="minorEastAsia" w:hAnsi="Consolas" w:cs="Consolas"/>
+          <w:sz w:val="24"/>
+          <w:szCs w:val="19"/>
+          <w:lang w:val="uk-UA"/>
+        </w:rPr>
+        <w:t xml:space="preserve"> </w:t>
+      </w:r>
+      <w:r>
+        <w:rPr>
+          <w:rFonts w:ascii="Times New Roman" w:eastAsia="Times New Roman" w:hAnsi="Times New Roman" w:cs="Times New Roman"/>
+          <w:noProof/>
+          <w:color w:val="000000" w:themeColor="text1"/>
+          <w:sz w:val="28"/>
+          <w:szCs w:val="28"/>
+          <w:lang w:val="uk-UA"/>
+        </w:rPr>
+        <w:t xml:space="preserve">– </w:t>
+      </w:r>
+      <w:r>
+        <w:rPr>
+          <w:rFonts w:ascii="Times New Roman" w:eastAsia="Times New Roman" w:hAnsi="Times New Roman" w:cs="Times New Roman"/>
+          <w:noProof/>
+          <w:color w:val="000000" w:themeColor="text1"/>
+          <w:sz w:val="28"/>
+          <w:szCs w:val="28"/>
+          <w:lang w:val="uk-UA"/>
+        </w:rPr>
+        <w:t>дво</w:t>
+      </w:r>
+      <w:r>
+        <w:rPr>
+          <w:rFonts w:ascii="Times New Roman" w:eastAsia="Times New Roman" w:hAnsi="Times New Roman" w:cs="Times New Roman"/>
+          <w:sz w:val="28"/>
+          <w:lang w:val="uk-UA"/>
+        </w:rPr>
+        <w:t>м</w:t>
+      </w:r>
+      <w:r>
+        <w:rPr>
+          <w:rFonts w:ascii="Times New Roman" w:eastAsia="Times New Roman" w:hAnsi="Times New Roman" w:cs="Times New Roman"/>
+          <w:sz w:val="28"/>
+          <w:lang w:val="uk-UA"/>
+        </w:rPr>
+        <w:t>і</w:t>
+      </w:r>
+      <w:r>
+        <w:rPr>
+          <w:rFonts w:ascii="Times New Roman" w:eastAsia="Times New Roman" w:hAnsi="Times New Roman" w:cs="Times New Roman"/>
+          <w:sz w:val="28"/>
+          <w:lang w:val="uk-UA"/>
+        </w:rPr>
+        <w:t>рний масив символ</w:t>
+      </w:r>
+      <w:r>
+        <w:rPr>
+          <w:rFonts w:ascii="Times New Roman" w:eastAsia="Times New Roman" w:hAnsi="Times New Roman" w:cs="Times New Roman"/>
+          <w:sz w:val="28"/>
+          <w:lang w:val="uk-UA"/>
+        </w:rPr>
+        <w:t>і</w:t>
+      </w:r>
+      <w:r>
+        <w:rPr>
+          <w:rFonts w:ascii="Times New Roman" w:eastAsia="Times New Roman" w:hAnsi="Times New Roman" w:cs="Times New Roman"/>
+          <w:sz w:val="28"/>
+          <w:lang w:val="uk-UA"/>
+        </w:rPr>
+        <w:t>в.</w:t>
+      </w:r>
+    </w:p>
+    <w:p>
+      <w:pPr>
+        <w:pStyle w:val="ListParagraph"/>
+        <w:numPr>
+          <w:ilvl w:val="1"/>
+          <w:numId w:val="1"/>
+        </w:numPr>
+        <w:spacing w:after="0"/>
+        <w:rPr>
+          <w:rFonts w:ascii="Times New Roman" w:eastAsia="Times New Roman" w:hAnsi="Times New Roman" w:cs="Times New Roman"/>
+          <w:noProof/>
+          <w:color w:val="000000" w:themeColor="text1"/>
+          <w:sz w:val="28"/>
+          <w:szCs w:val="28"/>
+          <w:lang w:val="uk-UA"/>
+        </w:rPr>
+      </w:pPr>
+      <w:r>
+        <w:rPr>
+          <w:rFonts w:ascii="Times New Roman" w:eastAsia="Times New Roman" w:hAnsi="Times New Roman" w:cs="Times New Roman"/>
+          <w:noProof/>
+          <w:color w:val="000000" w:themeColor="text1"/>
+          <w:sz w:val="28"/>
+          <w:szCs w:val="28"/>
+          <w:lang w:val="uk-UA"/>
+        </w:rPr>
+        <w:t>Приватн</w:t>
+      </w:r>
+      <w:r>
+        <w:rPr>
+          <w:rFonts w:ascii="Times New Roman" w:eastAsia="Times New Roman" w:hAnsi="Times New Roman" w:cs="Times New Roman"/>
+          <w:sz w:val="28"/>
+          <w:lang w:val="uk-UA"/>
+        </w:rPr>
+        <w:t>е</w:t>
+      </w:r>
+      <w:r>
+        <w:rPr>
+          <w:rFonts w:ascii="Times New Roman" w:eastAsia="Times New Roman" w:hAnsi="Times New Roman" w:cs="Times New Roman"/>
+          <w:noProof/>
+          <w:color w:val="000000" w:themeColor="text1"/>
+          <w:sz w:val="28"/>
+          <w:szCs w:val="28"/>
+          <w:lang w:val="uk-UA"/>
+        </w:rPr>
+        <w:t xml:space="preserve"> </w:t>
+      </w:r>
+      <w:r>
+        <w:rPr>
+          <w:rFonts w:ascii="Times New Roman" w:eastAsia="Times New Roman" w:hAnsi="Times New Roman" w:cs="Times New Roman"/>
+          <w:noProof/>
+          <w:color w:val="000000" w:themeColor="text1"/>
+          <w:sz w:val="28"/>
+          <w:szCs w:val="28"/>
+          <w:lang w:val="uk-UA"/>
+        </w:rPr>
+        <w:t>п</w:t>
+      </w:r>
+      <w:r>
+        <w:rPr>
+          <w:rFonts w:ascii="Times New Roman" w:eastAsia="Times New Roman" w:hAnsi="Times New Roman" w:cs="Times New Roman"/>
+          <w:noProof/>
+          <w:color w:val="000000" w:themeColor="text1"/>
+          <w:sz w:val="28"/>
+          <w:szCs w:val="28"/>
+          <w:lang w:val="uk-UA"/>
+        </w:rPr>
+        <w:t xml:space="preserve">оле </w:t>
+      </w:r>
+      <w:proofErr w:type="spellStart"/>
+      <w:r>
+        <w:rPr>
+          <w:rFonts w:ascii="Consolas" w:eastAsiaTheme="minorEastAsia" w:hAnsi="Consolas" w:cs="Consolas"/>
+          <w:sz w:val="24"/>
+          <w:szCs w:val="19"/>
+          <w:lang w:val="uk-UA"/>
+        </w:rPr>
+        <w:t>numOfConsLetters</w:t>
+      </w:r>
+      <w:proofErr w:type="spellEnd"/>
+      <w:r>
+        <w:rPr>
+          <w:rFonts w:ascii="Consolas" w:eastAsiaTheme="minorEastAsia" w:hAnsi="Consolas" w:cs="Consolas"/>
+          <w:sz w:val="24"/>
+          <w:szCs w:val="19"/>
+          <w:lang w:val="uk-UA"/>
+        </w:rPr>
+        <w:t xml:space="preserve"> </w:t>
+      </w:r>
+      <w:r>
+        <w:rPr>
+          <w:rFonts w:ascii="Times New Roman" w:eastAsia="Times New Roman" w:hAnsi="Times New Roman" w:cs="Times New Roman"/>
+          <w:noProof/>
+          <w:color w:val="000000" w:themeColor="text1"/>
+          <w:sz w:val="28"/>
+          <w:szCs w:val="28"/>
+          <w:lang w:val="uk-UA"/>
+        </w:rPr>
+        <w:t xml:space="preserve">– </w:t>
+      </w:r>
+      <w:r>
+        <w:rPr>
+          <w:rFonts w:ascii="Times New Roman" w:eastAsia="Times New Roman" w:hAnsi="Times New Roman" w:cs="Times New Roman"/>
+          <w:noProof/>
+          <w:color w:val="000000" w:themeColor="text1"/>
+          <w:sz w:val="28"/>
+          <w:szCs w:val="28"/>
+          <w:lang w:val="uk-UA"/>
+        </w:rPr>
+        <w:t>приголосних літер у масиві</w:t>
+      </w:r>
+      <w:r>
+        <w:rPr>
+          <w:rFonts w:ascii="Times New Roman" w:eastAsia="Times New Roman" w:hAnsi="Times New Roman" w:cs="Times New Roman"/>
+          <w:sz w:val="28"/>
+          <w:lang w:val="uk-UA"/>
+        </w:rPr>
+        <w:t>.</w:t>
+      </w:r>
+    </w:p>
+    <w:p>
+      <w:pPr>
+        <w:pStyle w:val="ListParagraph"/>
+        <w:numPr>
+          <w:ilvl w:val="1"/>
+          <w:numId w:val="1"/>
+        </w:numPr>
+        <w:spacing w:after="0"/>
+        <w:rPr>
+          <w:rFonts w:ascii="Times New Roman" w:eastAsia="Times New Roman" w:hAnsi="Times New Roman" w:cs="Times New Roman"/>
+          <w:noProof/>
+          <w:color w:val="000000" w:themeColor="text1"/>
+          <w:sz w:val="28"/>
+          <w:szCs w:val="28"/>
+          <w:lang w:val="uk-UA"/>
+        </w:rPr>
+      </w:pPr>
+      <w:r>
+        <w:rPr>
+          <w:rFonts w:ascii="Times New Roman" w:eastAsia="Times New Roman" w:hAnsi="Times New Roman" w:cs="Times New Roman"/>
+          <w:noProof/>
+          <w:color w:val="000000" w:themeColor="text1"/>
+          <w:sz w:val="28"/>
+          <w:szCs w:val="28"/>
+          <w:lang w:val="uk-UA"/>
+        </w:rPr>
+        <w:t>Публ</w:t>
+      </w:r>
+      <w:proofErr w:type="spellStart"/>
+      <w:r>
+        <w:rPr>
+          <w:rFonts w:ascii="Times New Roman" w:eastAsia="Times New Roman" w:hAnsi="Times New Roman" w:cs="Times New Roman"/>
+          <w:sz w:val="28"/>
+          <w:lang w:val="uk-UA"/>
+        </w:rPr>
+        <w:t>ічн</w:t>
+      </w:r>
+      <w:r>
+        <w:rPr>
+          <w:rFonts w:ascii="Times New Roman" w:eastAsia="Times New Roman" w:hAnsi="Times New Roman" w:cs="Times New Roman"/>
+          <w:sz w:val="28"/>
+          <w:lang w:val="uk-UA"/>
+        </w:rPr>
+        <w:t>а</w:t>
+      </w:r>
+      <w:proofErr w:type="spellEnd"/>
+      <w:r>
+        <w:rPr>
+          <w:rFonts w:ascii="Times New Roman" w:eastAsia="Times New Roman" w:hAnsi="Times New Roman" w:cs="Times New Roman"/>
+          <w:sz w:val="28"/>
+          <w:lang w:val="uk-UA"/>
+        </w:rPr>
+        <w:t xml:space="preserve"> в</w:t>
+      </w:r>
       <w:bookmarkStart w:id="1" w:name="_GoBack"/>
       <w:bookmarkEnd w:id="1"/>
+      <w:r>
+        <w:rPr>
+          <w:rFonts w:ascii="Times New Roman" w:eastAsia="Times New Roman" w:hAnsi="Times New Roman" w:cs="Times New Roman"/>
+          <w:noProof/>
+          <w:color w:val="000000" w:themeColor="text1"/>
+          <w:sz w:val="28"/>
+          <w:szCs w:val="28"/>
+          <w:lang w:val="uk-UA"/>
+        </w:rPr>
+        <w:t>ластив</w:t>
+      </w:r>
+      <w:r>
+        <w:rPr>
+          <w:rFonts w:ascii="Times New Roman" w:eastAsia="Times New Roman" w:hAnsi="Times New Roman" w:cs="Times New Roman"/>
+          <w:sz w:val="28"/>
+          <w:lang w:val="uk-UA"/>
+        </w:rPr>
+        <w:t>і</w:t>
+      </w:r>
+      <w:r>
+        <w:rPr>
+          <w:rFonts w:ascii="Times New Roman" w:eastAsia="Times New Roman" w:hAnsi="Times New Roman" w:cs="Times New Roman"/>
+          <w:sz w:val="28"/>
+          <w:lang w:val="uk-UA"/>
+        </w:rPr>
+        <w:t xml:space="preserve">сть </w:t>
+      </w:r>
+      <w:proofErr w:type="spellStart"/>
+      <w:r>
+        <w:rPr>
+          <w:rFonts w:ascii="Consolas" w:eastAsiaTheme="minorEastAsia" w:hAnsi="Consolas" w:cs="Consolas"/>
+          <w:sz w:val="24"/>
+          <w:szCs w:val="19"/>
+          <w:lang w:val="uk-UA"/>
+        </w:rPr>
+        <w:t>NumOfConsLetters</w:t>
+      </w:r>
+      <w:proofErr w:type="spellEnd"/>
+      <w:r>
+        <w:rPr>
+          <w:rFonts w:ascii="Consolas" w:eastAsiaTheme="minorEastAsia" w:hAnsi="Consolas" w:cs="Consolas"/>
+          <w:sz w:val="24"/>
+          <w:szCs w:val="19"/>
+          <w:lang w:val="uk-UA"/>
+        </w:rPr>
+        <w:t xml:space="preserve"> </w:t>
+      </w:r>
+      <w:r>
+        <w:rPr>
+          <w:rFonts w:ascii="Times New Roman" w:eastAsia="Times New Roman" w:hAnsi="Times New Roman" w:cs="Times New Roman"/>
+          <w:noProof/>
+          <w:color w:val="000000" w:themeColor="text1"/>
+          <w:sz w:val="28"/>
+          <w:szCs w:val="28"/>
+          <w:lang w:val="uk-UA"/>
+        </w:rPr>
+        <w:t>–</w:t>
+      </w:r>
+      <w:r>
+        <w:rPr>
+          <w:rFonts w:ascii="Times New Roman" w:eastAsia="Times New Roman" w:hAnsi="Times New Roman" w:cs="Times New Roman"/>
+          <w:noProof/>
+          <w:color w:val="000000" w:themeColor="text1"/>
+          <w:sz w:val="28"/>
+          <w:szCs w:val="28"/>
+          <w:lang w:val="uk-UA"/>
+        </w:rPr>
+        <w:t xml:space="preserve"> </w:t>
+      </w:r>
+      <w:r>
+        <w:rPr>
+          <w:rFonts w:ascii="Times New Roman" w:eastAsia="Times New Roman" w:hAnsi="Times New Roman" w:cs="Times New Roman"/>
+          <w:noProof/>
+          <w:color w:val="000000" w:themeColor="text1"/>
+          <w:sz w:val="28"/>
+          <w:szCs w:val="28"/>
+          <w:lang w:val="uk-UA"/>
+        </w:rPr>
+        <w:t>властивість, доступн</w:t>
+      </w:r>
+      <w:r>
+        <w:rPr>
+          <w:rFonts w:ascii="Times New Roman" w:eastAsia="Times New Roman" w:hAnsi="Times New Roman" w:cs="Times New Roman"/>
+          <w:noProof/>
+          <w:color w:val="000000" w:themeColor="text1"/>
+          <w:sz w:val="28"/>
+          <w:szCs w:val="28"/>
+          <w:lang w:val="uk-UA"/>
+        </w:rPr>
+        <w:t>а</w:t>
+      </w:r>
+      <w:r>
+        <w:rPr>
+          <w:rFonts w:ascii="Times New Roman" w:eastAsia="Times New Roman" w:hAnsi="Times New Roman" w:cs="Times New Roman"/>
+          <w:noProof/>
+          <w:color w:val="000000" w:themeColor="text1"/>
+          <w:sz w:val="28"/>
+          <w:szCs w:val="28"/>
+          <w:lang w:val="uk-UA"/>
+        </w:rPr>
+        <w:t xml:space="preserve"> для читання закритого елементу-даного, що містить кількість приголосних літер</w:t>
+      </w:r>
+      <w:r>
+        <w:rPr>
+          <w:rFonts w:ascii="Times New Roman" w:eastAsia="Times New Roman" w:hAnsi="Times New Roman" w:cs="Times New Roman"/>
+          <w:noProof/>
+          <w:color w:val="000000" w:themeColor="text1"/>
+          <w:sz w:val="28"/>
+          <w:szCs w:val="28"/>
+          <w:lang w:val="uk-UA"/>
+        </w:rPr>
+        <w:t xml:space="preserve"> </w:t>
+      </w:r>
+      <w:r>
+        <w:rPr>
+          <w:rFonts w:ascii="Times New Roman" w:eastAsia="Times New Roman" w:hAnsi="Times New Roman" w:cs="Times New Roman"/>
+          <w:noProof/>
+          <w:color w:val="000000" w:themeColor="text1"/>
+          <w:sz w:val="28"/>
+          <w:szCs w:val="28"/>
+          <w:lang w:val="uk-UA"/>
+        </w:rPr>
+        <w:t>у масиві</w:t>
+      </w:r>
+      <w:r>
+        <w:rPr>
+          <w:rFonts w:ascii="Times New Roman" w:eastAsia="Times New Roman" w:hAnsi="Times New Roman" w:cs="Times New Roman"/>
+          <w:noProof/>
+          <w:color w:val="000000" w:themeColor="text1"/>
+          <w:sz w:val="28"/>
+          <w:szCs w:val="28"/>
+          <w:lang w:val="uk-UA"/>
+        </w:rPr>
+        <w:t>.</w:t>
+      </w:r>
+    </w:p>
+    <w:p>
+      <w:pPr>
+        <w:pStyle w:val="ListParagraph"/>
+        <w:numPr>
+          <w:ilvl w:val="0"/>
+          <w:numId w:val="1"/>
+        </w:numPr>
+        <w:spacing w:after="0"/>
+        <w:rPr>
+          <w:rFonts w:ascii="Times New Roman" w:eastAsia="Times New Roman" w:hAnsi="Times New Roman" w:cs="Times New Roman"/>
+          <w:sz w:val="28"/>
+          <w:lang w:val="uk-UA"/>
+        </w:rPr>
+      </w:pPr>
+      <w:r>
+        <w:rPr>
+          <w:rFonts w:ascii="Times New Roman" w:eastAsia="Times New Roman" w:hAnsi="Times New Roman" w:cs="Times New Roman"/>
+          <w:noProof/>
+          <w:color w:val="000000" w:themeColor="text1"/>
+          <w:sz w:val="28"/>
+          <w:szCs w:val="28"/>
+          <w:lang w:val="uk-UA"/>
+        </w:rPr>
+        <w:t>Публ</w:t>
+      </w:r>
+      <w:proofErr w:type="spellStart"/>
+      <w:r>
+        <w:rPr>
+          <w:rFonts w:ascii="Times New Roman" w:eastAsia="Times New Roman" w:hAnsi="Times New Roman" w:cs="Times New Roman"/>
+          <w:sz w:val="28"/>
+          <w:lang w:val="uk-UA"/>
+        </w:rPr>
+        <w:t>ічні</w:t>
+      </w:r>
+      <w:proofErr w:type="spellEnd"/>
+      <w:r>
+        <w:rPr>
+          <w:rFonts w:ascii="Times New Roman" w:eastAsia="Times New Roman" w:hAnsi="Times New Roman" w:cs="Times New Roman"/>
+          <w:sz w:val="28"/>
+          <w:lang w:val="uk-UA"/>
+        </w:rPr>
+        <w:t xml:space="preserve"> методи:</w:t>
+      </w:r>
+    </w:p>
+    <w:p>
+      <w:pPr>
+        <w:pStyle w:val="ListParagraph"/>
+        <w:numPr>
+          <w:ilvl w:val="1"/>
+          <w:numId w:val="1"/>
+        </w:numPr>
+        <w:spacing w:after="0"/>
+        <w:rPr>
+          <w:rFonts w:ascii="Times New Roman" w:eastAsia="Times New Roman" w:hAnsi="Times New Roman" w:cs="Times New Roman"/>
+          <w:noProof/>
+          <w:color w:val="000000" w:themeColor="text1"/>
+          <w:sz w:val="28"/>
+          <w:szCs w:val="28"/>
+          <w:lang w:val="uk-UA"/>
+        </w:rPr>
+      </w:pPr>
+      <w:proofErr w:type="spellStart"/>
+      <w:r>
+        <w:rPr>
+          <w:rFonts w:ascii="Consolas" w:eastAsiaTheme="minorEastAsia" w:hAnsi="Consolas" w:cs="Consolas"/>
+          <w:color w:val="2B91AF"/>
+          <w:sz w:val="24"/>
+          <w:szCs w:val="19"/>
+          <w:lang w:val="uk-UA"/>
+        </w:rPr>
+        <w:t>MyText</w:t>
+      </w:r>
+      <w:proofErr w:type="spellEnd"/>
+      <w:r>
+        <w:rPr>
+          <w:rFonts w:ascii="Consolas" w:eastAsiaTheme="minorEastAsia" w:hAnsi="Consolas" w:cs="Consolas"/>
+          <w:sz w:val="24"/>
+          <w:szCs w:val="19"/>
+          <w:lang w:val="uk-UA"/>
+        </w:rPr>
+        <w:t>()</w:t>
+      </w:r>
+      <w:r>
+        <w:rPr>
+          <w:rFonts w:ascii="Times New Roman" w:eastAsia="Times New Roman" w:hAnsi="Times New Roman" w:cs="Times New Roman"/>
+          <w:noProof/>
+          <w:color w:val="000000" w:themeColor="text1"/>
+          <w:sz w:val="52"/>
+          <w:szCs w:val="28"/>
+          <w:lang w:val="uk-UA"/>
+        </w:rPr>
+        <w:t xml:space="preserve"> </w:t>
+      </w:r>
+      <w:r>
+        <w:rPr>
+          <w:rFonts w:ascii="Times New Roman" w:eastAsia="Times New Roman" w:hAnsi="Times New Roman" w:cs="Times New Roman"/>
+          <w:noProof/>
+          <w:color w:val="000000" w:themeColor="text1"/>
+          <w:sz w:val="28"/>
+          <w:szCs w:val="28"/>
+          <w:lang w:val="uk-UA"/>
+        </w:rPr>
+        <w:t>– конструктор за замовчанням.</w:t>
+      </w:r>
+    </w:p>
+    <w:p>
+      <w:pPr>
+        <w:pStyle w:val="ListParagraph"/>
+        <w:numPr>
+          <w:ilvl w:val="1"/>
+          <w:numId w:val="1"/>
+        </w:numPr>
+        <w:spacing w:after="0"/>
+        <w:rPr>
+          <w:rFonts w:ascii="Times New Roman" w:eastAsia="Times New Roman" w:hAnsi="Times New Roman" w:cs="Times New Roman"/>
+          <w:sz w:val="28"/>
+          <w:lang w:val="uk-UA"/>
+        </w:rPr>
+      </w:pPr>
+      <w:proofErr w:type="spellStart"/>
+      <w:r>
+        <w:rPr>
+          <w:rFonts w:ascii="Consolas" w:eastAsiaTheme="minorEastAsia" w:hAnsi="Consolas" w:cs="Consolas"/>
+          <w:color w:val="2B91AF"/>
+          <w:sz w:val="24"/>
+          <w:szCs w:val="19"/>
+          <w:lang w:val="uk-UA"/>
+        </w:rPr>
+        <w:t>MyText</w:t>
+      </w:r>
+      <w:proofErr w:type="spellEnd"/>
+      <w:r>
+        <w:rPr>
+          <w:rFonts w:ascii="Consolas" w:eastAsiaTheme="minorEastAsia" w:hAnsi="Consolas" w:cs="Consolas"/>
+          <w:sz w:val="24"/>
+          <w:szCs w:val="19"/>
+          <w:lang w:val="uk-UA"/>
+        </w:rPr>
+        <w:t>(</w:t>
+      </w:r>
+      <w:proofErr w:type="spellStart"/>
+      <w:r>
+        <w:rPr>
+          <w:rFonts w:ascii="Consolas" w:eastAsiaTheme="minorEastAsia" w:hAnsi="Consolas" w:cs="Consolas"/>
+          <w:color w:val="0000FF"/>
+          <w:sz w:val="24"/>
+          <w:szCs w:val="19"/>
+          <w:lang w:val="uk-UA"/>
+        </w:rPr>
+        <w:t>string</w:t>
+      </w:r>
+      <w:proofErr w:type="spellEnd"/>
+      <w:r>
+        <w:rPr>
+          <w:rFonts w:ascii="Consolas" w:eastAsiaTheme="minorEastAsia" w:hAnsi="Consolas" w:cs="Consolas"/>
+          <w:sz w:val="24"/>
+          <w:szCs w:val="19"/>
+          <w:lang w:val="uk-UA"/>
+        </w:rPr>
+        <w:t xml:space="preserve"> </w:t>
+      </w:r>
+      <w:proofErr w:type="spellStart"/>
+      <w:r>
+        <w:rPr>
+          <w:rFonts w:ascii="Consolas" w:eastAsiaTheme="minorEastAsia" w:hAnsi="Consolas" w:cs="Consolas"/>
+          <w:sz w:val="24"/>
+          <w:szCs w:val="19"/>
+          <w:lang w:val="uk-UA"/>
+        </w:rPr>
+        <w:t>strIn</w:t>
+      </w:r>
+      <w:proofErr w:type="spellEnd"/>
+      <w:r>
+        <w:rPr>
+          <w:rFonts w:ascii="Consolas" w:eastAsiaTheme="minorEastAsia" w:hAnsi="Consolas" w:cs="Consolas"/>
+          <w:sz w:val="24"/>
+          <w:szCs w:val="19"/>
+          <w:lang w:val="uk-UA"/>
+        </w:rPr>
+        <w:t>)</w:t>
+      </w:r>
+      <w:r>
+        <w:rPr>
+          <w:rFonts w:ascii="Times New Roman" w:eastAsia="Times New Roman" w:hAnsi="Times New Roman" w:cs="Times New Roman"/>
+          <w:sz w:val="52"/>
+          <w:lang w:val="uk-UA"/>
+        </w:rPr>
+        <w:t xml:space="preserve"> </w:t>
+      </w:r>
+      <w:r>
+        <w:rPr>
+          <w:rFonts w:ascii="Times New Roman" w:eastAsia="Times New Roman" w:hAnsi="Times New Roman" w:cs="Times New Roman"/>
+          <w:sz w:val="28"/>
+          <w:lang w:val="uk-UA"/>
+        </w:rPr>
+        <w:t>– конструктор ініціалізації з нульового показника.</w:t>
+      </w:r>
+    </w:p>
+    <w:p>
+      <w:pPr>
+        <w:pStyle w:val="ListParagraph"/>
+        <w:numPr>
+          <w:ilvl w:val="1"/>
+          <w:numId w:val="1"/>
+        </w:numPr>
+        <w:spacing w:after="0"/>
+        <w:rPr>
+          <w:rFonts w:ascii="Times New Roman" w:eastAsia="Times New Roman" w:hAnsi="Times New Roman" w:cs="Times New Roman"/>
+          <w:sz w:val="28"/>
+          <w:lang w:val="uk-UA"/>
+        </w:rPr>
+      </w:pPr>
+      <w:proofErr w:type="spellStart"/>
+      <w:r>
+        <w:rPr>
+          <w:rFonts w:ascii="Consolas" w:eastAsiaTheme="minorEastAsia" w:hAnsi="Consolas" w:cs="Consolas"/>
+          <w:sz w:val="24"/>
+          <w:szCs w:val="19"/>
+          <w:lang w:val="uk-UA"/>
+        </w:rPr>
+        <w:t>ConsoleWrite</w:t>
+      </w:r>
+      <w:proofErr w:type="spellEnd"/>
+      <w:r>
+        <w:rPr>
+          <w:rFonts w:ascii="Consolas" w:eastAsiaTheme="minorEastAsia" w:hAnsi="Consolas" w:cs="Consolas"/>
+          <w:sz w:val="24"/>
+          <w:szCs w:val="19"/>
+          <w:lang w:val="uk-UA"/>
+        </w:rPr>
+        <w:t>()</w:t>
+      </w:r>
+      <w:r>
+        <w:rPr>
+          <w:rFonts w:ascii="Consolas" w:eastAsiaTheme="minorEastAsia" w:hAnsi="Consolas" w:cs="Consolas"/>
+          <w:sz w:val="24"/>
+          <w:szCs w:val="19"/>
+          <w:lang w:val="uk-UA"/>
+        </w:rPr>
+        <w:t xml:space="preserve"> </w:t>
+      </w:r>
+      <w:r>
+        <w:rPr>
+          <w:rFonts w:ascii="Times New Roman" w:eastAsia="Times New Roman" w:hAnsi="Times New Roman" w:cs="Times New Roman"/>
+          <w:sz w:val="28"/>
+          <w:lang w:val="uk-UA"/>
+        </w:rPr>
+        <w:t xml:space="preserve">– метод, який виводить текст (поточний </w:t>
+      </w:r>
+      <w:r>
+        <w:rPr>
+          <w:rFonts w:ascii="Times New Roman" w:eastAsia="Times New Roman" w:hAnsi="Times New Roman" w:cs="Times New Roman"/>
+          <w:sz w:val="28"/>
+          <w:lang w:val="uk-UA"/>
+        </w:rPr>
+        <w:t>об'єкт</w:t>
+      </w:r>
+      <w:r>
+        <w:rPr>
+          <w:rFonts w:ascii="Times New Roman" w:eastAsia="Times New Roman" w:hAnsi="Times New Roman" w:cs="Times New Roman"/>
+          <w:sz w:val="28"/>
+          <w:lang w:val="uk-UA"/>
+        </w:rPr>
+        <w:t xml:space="preserve"> класу </w:t>
+      </w:r>
+      <w:proofErr w:type="spellStart"/>
+      <w:r>
+        <w:rPr>
+          <w:rFonts w:ascii="Times New Roman" w:eastAsia="Times New Roman" w:hAnsi="Times New Roman" w:cs="Times New Roman"/>
+          <w:sz w:val="28"/>
+          <w:lang w:val="uk-UA"/>
+        </w:rPr>
+        <w:t>MyText</w:t>
+      </w:r>
+      <w:proofErr w:type="spellEnd"/>
+      <w:r>
+        <w:rPr>
+          <w:rFonts w:ascii="Times New Roman" w:eastAsia="Times New Roman" w:hAnsi="Times New Roman" w:cs="Times New Roman"/>
+          <w:sz w:val="28"/>
+          <w:lang w:val="uk-UA"/>
+        </w:rPr>
+        <w:t>) в консоль.</w:t>
+      </w:r>
+    </w:p>
+    <w:p>
+      <w:pPr>
+        <w:pStyle w:val="ListParagraph"/>
+        <w:numPr>
+          <w:ilvl w:val="1"/>
+          <w:numId w:val="1"/>
+        </w:numPr>
+        <w:spacing w:after="0"/>
+        <w:rPr>
+          <w:rFonts w:ascii="Times New Roman" w:eastAsiaTheme="minorEastAsia" w:hAnsi="Times New Roman" w:cs="Times New Roman"/>
+          <w:sz w:val="28"/>
+          <w:szCs w:val="19"/>
+          <w:lang w:val="uk-UA"/>
+        </w:rPr>
+      </w:pPr>
+      <w:proofErr w:type="spellStart"/>
+      <w:r>
+        <w:rPr>
+          <w:rFonts w:ascii="Consolas" w:eastAsiaTheme="minorEastAsia" w:hAnsi="Consolas" w:cs="Consolas"/>
+          <w:color w:val="0000FF"/>
+          <w:sz w:val="24"/>
+          <w:szCs w:val="19"/>
+          <w:lang w:val="uk-UA"/>
+        </w:rPr>
+        <w:t>this</w:t>
+      </w:r>
+      <w:proofErr w:type="spellEnd"/>
+      <w:r>
+        <w:rPr>
+          <w:rFonts w:ascii="Consolas" w:eastAsiaTheme="minorEastAsia" w:hAnsi="Consolas" w:cs="Consolas"/>
+          <w:sz w:val="24"/>
+          <w:szCs w:val="19"/>
+          <w:lang w:val="uk-UA"/>
+        </w:rPr>
+        <w:t>[</w:t>
+      </w:r>
+      <w:proofErr w:type="spellStart"/>
+      <w:r>
+        <w:rPr>
+          <w:rFonts w:ascii="Consolas" w:eastAsiaTheme="minorEastAsia" w:hAnsi="Consolas" w:cs="Consolas"/>
+          <w:color w:val="0000FF"/>
+          <w:sz w:val="24"/>
+          <w:szCs w:val="19"/>
+          <w:lang w:val="uk-UA"/>
+        </w:rPr>
+        <w:t>int</w:t>
+      </w:r>
+      <w:proofErr w:type="spellEnd"/>
+      <w:r>
+        <w:rPr>
+          <w:rFonts w:ascii="Consolas" w:eastAsiaTheme="minorEastAsia" w:hAnsi="Consolas" w:cs="Consolas"/>
+          <w:sz w:val="24"/>
+          <w:szCs w:val="19"/>
+          <w:lang w:val="uk-UA"/>
+        </w:rPr>
+        <w:t xml:space="preserve"> </w:t>
+      </w:r>
+      <w:proofErr w:type="spellStart"/>
+      <w:r>
+        <w:rPr>
+          <w:rFonts w:ascii="Consolas" w:eastAsiaTheme="minorEastAsia" w:hAnsi="Consolas" w:cs="Consolas"/>
+          <w:sz w:val="24"/>
+          <w:szCs w:val="19"/>
+          <w:lang w:val="uk-UA"/>
+        </w:rPr>
+        <w:t>key</w:t>
+      </w:r>
+      <w:proofErr w:type="spellEnd"/>
+      <w:r>
+        <w:rPr>
+          <w:rFonts w:ascii="Consolas" w:eastAsiaTheme="minorEastAsia" w:hAnsi="Consolas" w:cs="Consolas"/>
+          <w:sz w:val="24"/>
+          <w:szCs w:val="19"/>
+          <w:lang w:val="uk-UA"/>
+        </w:rPr>
+        <w:t>]</w:t>
+      </w:r>
+      <w:r>
+        <w:rPr>
+          <w:rFonts w:ascii="Consolas" w:eastAsiaTheme="minorEastAsia" w:hAnsi="Consolas" w:cs="Consolas"/>
+          <w:sz w:val="24"/>
+          <w:szCs w:val="19"/>
+          <w:lang w:val="uk-UA"/>
+        </w:rPr>
+        <w:t xml:space="preserve"> </w:t>
+      </w:r>
+      <w:r>
+        <w:rPr>
+          <w:rFonts w:ascii="Times New Roman" w:eastAsiaTheme="minorEastAsia" w:hAnsi="Times New Roman" w:cs="Times New Roman"/>
+          <w:sz w:val="28"/>
+          <w:szCs w:val="19"/>
+          <w:lang w:val="uk-UA"/>
+        </w:rPr>
+        <w:t xml:space="preserve">– </w:t>
+      </w:r>
+      <w:r>
+        <w:rPr>
+          <w:rFonts w:ascii="Times New Roman" w:eastAsiaTheme="minorEastAsia" w:hAnsi="Times New Roman" w:cs="Times New Roman"/>
+          <w:sz w:val="28"/>
+          <w:szCs w:val="19"/>
+          <w:lang w:val="uk-UA"/>
+        </w:rPr>
+        <w:t>одновимірний індексатор, що повертає рядок, який</w:t>
+      </w:r>
+      <w:r>
+        <w:rPr>
+          <w:rFonts w:ascii="Times New Roman" w:eastAsiaTheme="minorEastAsia" w:hAnsi="Times New Roman" w:cs="Times New Roman"/>
+          <w:sz w:val="28"/>
+          <w:szCs w:val="19"/>
+          <w:lang w:val="uk-UA"/>
+        </w:rPr>
+        <w:t xml:space="preserve"> </w:t>
+      </w:r>
+      <w:r>
+        <w:rPr>
+          <w:rFonts w:ascii="Times New Roman" w:eastAsiaTheme="minorEastAsia" w:hAnsi="Times New Roman" w:cs="Times New Roman"/>
+          <w:sz w:val="28"/>
+          <w:szCs w:val="19"/>
+          <w:lang w:val="uk-UA"/>
+        </w:rPr>
+        <w:t>складається з усіх елементів заданого індексом рядка масиву.</w:t>
+      </w:r>
+    </w:p>
+    <w:p>
+      <w:pPr>
+        <w:pStyle w:val="ListParagraph"/>
+        <w:numPr>
+          <w:ilvl w:val="0"/>
+          <w:numId w:val="1"/>
+        </w:numPr>
+        <w:spacing w:after="0"/>
+        <w:rPr>
+          <w:rFonts w:ascii="Times New Roman" w:eastAsia="Times New Roman" w:hAnsi="Times New Roman" w:cs="Times New Roman"/>
+          <w:sz w:val="28"/>
+          <w:lang w:val="uk-UA"/>
+        </w:rPr>
+      </w:pPr>
+      <w:r>
+        <w:rPr>
+          <w:rFonts w:ascii="Times New Roman" w:eastAsia="Times New Roman" w:hAnsi="Times New Roman" w:cs="Times New Roman"/>
+          <w:sz w:val="28"/>
+          <w:lang w:val="uk-UA"/>
+        </w:rPr>
+        <w:t>Приватні методи:</w:t>
+      </w:r>
+    </w:p>
+    <w:p>
+      <w:pPr>
+        <w:pStyle w:val="ListParagraph"/>
+        <w:numPr>
+          <w:ilvl w:val="1"/>
+          <w:numId w:val="1"/>
+        </w:numPr>
+        <w:spacing w:after="0"/>
+        <w:rPr>
+          <w:rFonts w:ascii="Times New Roman" w:eastAsia="Times New Roman" w:hAnsi="Times New Roman" w:cs="Times New Roman"/>
+          <w:noProof/>
+          <w:color w:val="000000" w:themeColor="text1"/>
+          <w:sz w:val="28"/>
+          <w:szCs w:val="28"/>
+          <w:lang w:val="uk-UA"/>
+        </w:rPr>
+      </w:pPr>
+      <w:proofErr w:type="spellStart"/>
+      <w:r>
+        <w:rPr>
+          <w:rFonts w:ascii="Consolas" w:eastAsiaTheme="minorEastAsia" w:hAnsi="Consolas" w:cs="Consolas"/>
+          <w:sz w:val="24"/>
+          <w:szCs w:val="19"/>
+          <w:lang w:val="uk-UA"/>
+        </w:rPr>
+        <w:t>CountConsLetters</w:t>
+      </w:r>
+      <w:proofErr w:type="spellEnd"/>
+      <w:r>
+        <w:rPr>
+          <w:rFonts w:ascii="Consolas" w:eastAsiaTheme="minorEastAsia" w:hAnsi="Consolas" w:cs="Consolas"/>
+          <w:sz w:val="24"/>
+          <w:szCs w:val="19"/>
+          <w:lang w:val="uk-UA"/>
+        </w:rPr>
+        <w:t>(</w:t>
+      </w:r>
+      <w:proofErr w:type="spellStart"/>
+      <w:r>
+        <w:rPr>
+          <w:rFonts w:ascii="Consolas" w:eastAsiaTheme="minorEastAsia" w:hAnsi="Consolas" w:cs="Consolas"/>
+          <w:color w:val="0000FF"/>
+          <w:sz w:val="24"/>
+          <w:szCs w:val="19"/>
+          <w:lang w:val="uk-UA"/>
+        </w:rPr>
+        <w:t>char</w:t>
+      </w:r>
+      <w:proofErr w:type="spellEnd"/>
+      <w:r>
+        <w:rPr>
+          <w:rFonts w:ascii="Consolas" w:eastAsiaTheme="minorEastAsia" w:hAnsi="Consolas" w:cs="Consolas"/>
+          <w:sz w:val="24"/>
+          <w:szCs w:val="19"/>
+          <w:lang w:val="uk-UA"/>
+        </w:rPr>
+        <w:t xml:space="preserve">[][] </w:t>
+      </w:r>
+      <w:proofErr w:type="spellStart"/>
+      <w:r>
+        <w:rPr>
+          <w:rFonts w:ascii="Consolas" w:eastAsiaTheme="minorEastAsia" w:hAnsi="Consolas" w:cs="Consolas"/>
+          <w:sz w:val="24"/>
+          <w:szCs w:val="19"/>
+          <w:lang w:val="uk-UA"/>
+        </w:rPr>
+        <w:t>array</w:t>
+      </w:r>
+      <w:proofErr w:type="spellEnd"/>
+      <w:r>
+        <w:rPr>
+          <w:rFonts w:ascii="Consolas" w:eastAsiaTheme="minorEastAsia" w:hAnsi="Consolas" w:cs="Consolas"/>
+          <w:sz w:val="24"/>
+          <w:szCs w:val="19"/>
+          <w:lang w:val="uk-UA"/>
+        </w:rPr>
+        <w:t>)</w:t>
+      </w:r>
+      <w:r>
+        <w:rPr>
+          <w:rFonts w:ascii="Times New Roman" w:eastAsia="Times New Roman" w:hAnsi="Times New Roman" w:cs="Times New Roman"/>
+          <w:sz w:val="52"/>
+          <w:lang w:val="uk-UA"/>
+        </w:rPr>
+        <w:t xml:space="preserve"> </w:t>
+      </w:r>
+      <w:r>
+        <w:rPr>
+          <w:rFonts w:ascii="Times New Roman" w:eastAsia="Times New Roman" w:hAnsi="Times New Roman" w:cs="Times New Roman"/>
+          <w:sz w:val="28"/>
+          <w:lang w:val="uk-UA"/>
+        </w:rPr>
+        <w:t>– метод, який</w:t>
+      </w:r>
+      <w:r>
+        <w:rPr>
+          <w:rFonts w:ascii="Times New Roman" w:eastAsia="Times New Roman" w:hAnsi="Times New Roman" w:cs="Times New Roman"/>
+          <w:sz w:val="28"/>
+          <w:lang w:val="uk-UA"/>
+        </w:rPr>
+        <w:t xml:space="preserve"> раху</w:t>
+      </w:r>
+      <w:r>
+        <w:rPr>
+          <w:rFonts w:ascii="Times New Roman" w:eastAsiaTheme="minorEastAsia" w:hAnsi="Times New Roman" w:cs="Times New Roman"/>
+          <w:sz w:val="28"/>
+          <w:szCs w:val="19"/>
+          <w:lang w:val="uk-UA"/>
+        </w:rPr>
+        <w:t>є</w:t>
+      </w:r>
+      <w:r>
+        <w:rPr>
+          <w:rFonts w:ascii="Times New Roman" w:eastAsiaTheme="minorEastAsia" w:hAnsi="Times New Roman" w:cs="Times New Roman"/>
+          <w:sz w:val="28"/>
+          <w:szCs w:val="19"/>
+          <w:lang w:val="uk-UA"/>
+        </w:rPr>
+        <w:t xml:space="preserve"> </w:t>
+      </w:r>
+      <w:r>
+        <w:rPr>
+          <w:rFonts w:ascii="Times New Roman" w:eastAsia="Times New Roman" w:hAnsi="Times New Roman" w:cs="Times New Roman"/>
+          <w:noProof/>
+          <w:color w:val="000000" w:themeColor="text1"/>
+          <w:sz w:val="28"/>
+          <w:szCs w:val="28"/>
+          <w:lang w:val="uk-UA"/>
+        </w:rPr>
+        <w:t>кількість приголосних літер у масиві</w:t>
+      </w:r>
+      <w:r>
+        <w:rPr>
+          <w:rFonts w:ascii="Times New Roman" w:eastAsia="Times New Roman" w:hAnsi="Times New Roman" w:cs="Times New Roman"/>
+          <w:noProof/>
+          <w:color w:val="000000" w:themeColor="text1"/>
+          <w:sz w:val="28"/>
+          <w:szCs w:val="28"/>
+          <w:lang w:val="uk-UA"/>
+        </w:rPr>
+        <w:t xml:space="preserve"> та поверта</w:t>
+      </w:r>
+      <w:r>
+        <w:rPr>
+          <w:rFonts w:ascii="Times New Roman" w:eastAsiaTheme="minorEastAsia" w:hAnsi="Times New Roman" w:cs="Times New Roman"/>
+          <w:sz w:val="28"/>
+          <w:szCs w:val="19"/>
+          <w:lang w:val="uk-UA"/>
+        </w:rPr>
+        <w:t>є</w:t>
+      </w:r>
+      <w:r>
+        <w:rPr>
+          <w:rFonts w:ascii="Times New Roman" w:eastAsiaTheme="minorEastAsia" w:hAnsi="Times New Roman" w:cs="Times New Roman"/>
+          <w:sz w:val="28"/>
+          <w:szCs w:val="19"/>
+          <w:lang w:val="uk-UA"/>
+        </w:rPr>
+        <w:t xml:space="preserve"> </w:t>
+      </w:r>
+      <w:bookmarkStart w:id="2" w:name="_Hlk66806965"/>
+      <w:r>
+        <w:rPr>
+          <w:rFonts w:ascii="Times New Roman" w:eastAsia="Times New Roman" w:hAnsi="Times New Roman" w:cs="Times New Roman"/>
+          <w:sz w:val="28"/>
+          <w:lang w:val="uk-UA"/>
+        </w:rPr>
+        <w:t>ї</w:t>
+      </w:r>
+      <w:bookmarkEnd w:id="2"/>
+      <w:r>
+        <w:rPr>
+          <w:rFonts w:ascii="Times New Roman" w:eastAsia="Times New Roman" w:hAnsi="Times New Roman" w:cs="Times New Roman"/>
+          <w:sz w:val="28"/>
+          <w:lang w:val="uk-UA"/>
+        </w:rPr>
+        <w:t>ї</w:t>
+      </w:r>
+      <w:r>
+        <w:rPr>
+          <w:rFonts w:ascii="Times New Roman" w:eastAsia="Times New Roman" w:hAnsi="Times New Roman" w:cs="Times New Roman"/>
+          <w:sz w:val="28"/>
+          <w:lang w:val="uk-UA"/>
+        </w:rPr>
+        <w:t>.</w:t>
+      </w:r>
+    </w:p>
+    <w:p>
+      <w:pPr>
+        <w:pStyle w:val="ListParagraph"/>
+        <w:numPr>
+          <w:ilvl w:val="1"/>
+          <w:numId w:val="1"/>
+        </w:numPr>
+        <w:spacing w:after="0"/>
+        <w:rPr>
+          <w:rFonts w:ascii="Times New Roman" w:eastAsia="Times New Roman" w:hAnsi="Times New Roman" w:cs="Times New Roman"/>
+          <w:noProof/>
+          <w:color w:val="000000" w:themeColor="text1"/>
+          <w:sz w:val="28"/>
+          <w:szCs w:val="28"/>
+          <w:lang w:val="uk-UA"/>
+        </w:rPr>
+      </w:pPr>
+      <w:proofErr w:type="spellStart"/>
+      <w:r>
+        <w:rPr>
+          <w:rFonts w:ascii="Consolas" w:eastAsiaTheme="minorEastAsia" w:hAnsi="Consolas" w:cs="Consolas"/>
+          <w:sz w:val="24"/>
+          <w:szCs w:val="19"/>
+          <w:lang w:val="uk-UA"/>
+        </w:rPr>
+        <w:t>MatchPattern</w:t>
+      </w:r>
+      <w:proofErr w:type="spellEnd"/>
+      <w:r>
+        <w:rPr>
+          <w:rFonts w:ascii="Consolas" w:eastAsiaTheme="minorEastAsia" w:hAnsi="Consolas" w:cs="Consolas"/>
+          <w:sz w:val="24"/>
+          <w:szCs w:val="19"/>
+          <w:lang w:val="uk-UA"/>
+        </w:rPr>
+        <w:t>(</w:t>
+      </w:r>
+      <w:proofErr w:type="spellStart"/>
+      <w:r>
+        <w:rPr>
+          <w:rFonts w:ascii="Consolas" w:eastAsiaTheme="minorEastAsia" w:hAnsi="Consolas" w:cs="Consolas"/>
+          <w:color w:val="0000FF"/>
+          <w:sz w:val="24"/>
+          <w:szCs w:val="19"/>
+          <w:lang w:val="uk-UA"/>
+        </w:rPr>
+        <w:t>char</w:t>
+      </w:r>
+      <w:proofErr w:type="spellEnd"/>
+      <w:r>
+        <w:rPr>
+          <w:rFonts w:ascii="Consolas" w:eastAsiaTheme="minorEastAsia" w:hAnsi="Consolas" w:cs="Consolas"/>
+          <w:sz w:val="24"/>
+          <w:szCs w:val="19"/>
+          <w:lang w:val="uk-UA"/>
+        </w:rPr>
+        <w:t xml:space="preserve"> </w:t>
+      </w:r>
+      <w:proofErr w:type="spellStart"/>
+      <w:r>
+        <w:rPr>
+          <w:rFonts w:ascii="Consolas" w:eastAsiaTheme="minorEastAsia" w:hAnsi="Consolas" w:cs="Consolas"/>
+          <w:sz w:val="24"/>
+          <w:szCs w:val="19"/>
+          <w:lang w:val="uk-UA"/>
+        </w:rPr>
+        <w:t>symbol</w:t>
+      </w:r>
+      <w:proofErr w:type="spellEnd"/>
+      <w:r>
+        <w:rPr>
+          <w:rFonts w:ascii="Consolas" w:eastAsiaTheme="minorEastAsia" w:hAnsi="Consolas" w:cs="Consolas"/>
+          <w:sz w:val="24"/>
+          <w:szCs w:val="19"/>
+          <w:lang w:val="uk-UA"/>
+        </w:rPr>
+        <w:t>)</w:t>
+      </w:r>
+      <w:r>
+        <w:rPr>
+          <w:rFonts w:ascii="Times New Roman" w:eastAsia="Times New Roman" w:hAnsi="Times New Roman" w:cs="Times New Roman"/>
+          <w:sz w:val="52"/>
+          <w:lang w:val="uk-UA"/>
+        </w:rPr>
+        <w:t xml:space="preserve"> </w:t>
+      </w:r>
+      <w:r>
+        <w:rPr>
+          <w:rFonts w:ascii="Times New Roman" w:eastAsia="Times New Roman" w:hAnsi="Times New Roman" w:cs="Times New Roman"/>
+          <w:sz w:val="28"/>
+          <w:lang w:val="uk-UA"/>
+        </w:rPr>
+        <w:t>– метод, який</w:t>
+      </w:r>
+      <w:r>
+        <w:rPr>
+          <w:rFonts w:ascii="Times New Roman" w:eastAsia="Times New Roman" w:hAnsi="Times New Roman" w:cs="Times New Roman"/>
+          <w:sz w:val="28"/>
+          <w:lang w:val="uk-UA"/>
+        </w:rPr>
+        <w:t xml:space="preserve"> пор</w:t>
+      </w:r>
+      <w:r>
+        <w:rPr>
+          <w:rFonts w:ascii="Times New Roman" w:eastAsia="Times New Roman" w:hAnsi="Times New Roman" w:cs="Times New Roman"/>
+          <w:noProof/>
+          <w:color w:val="000000" w:themeColor="text1"/>
+          <w:sz w:val="28"/>
+          <w:szCs w:val="28"/>
+          <w:lang w:val="uk-UA"/>
+        </w:rPr>
+        <w:t>і</w:t>
+      </w:r>
+      <w:r>
+        <w:rPr>
+          <w:rFonts w:ascii="Times New Roman" w:eastAsia="Times New Roman" w:hAnsi="Times New Roman" w:cs="Times New Roman"/>
+          <w:noProof/>
+          <w:color w:val="000000" w:themeColor="text1"/>
+          <w:sz w:val="28"/>
+          <w:szCs w:val="28"/>
+          <w:lang w:val="uk-UA"/>
+        </w:rPr>
+        <w:t>вню</w:t>
+      </w:r>
+      <w:r>
+        <w:rPr>
+          <w:rFonts w:ascii="Times New Roman" w:eastAsiaTheme="minorEastAsia" w:hAnsi="Times New Roman" w:cs="Times New Roman"/>
+          <w:sz w:val="28"/>
+          <w:szCs w:val="19"/>
+          <w:lang w:val="uk-UA"/>
+        </w:rPr>
+        <w:t>є</w:t>
+      </w:r>
+      <w:r>
+        <w:rPr>
+          <w:rFonts w:ascii="Times New Roman" w:eastAsiaTheme="minorEastAsia" w:hAnsi="Times New Roman" w:cs="Times New Roman"/>
+          <w:sz w:val="28"/>
+          <w:szCs w:val="19"/>
+          <w:lang w:val="uk-UA"/>
+        </w:rPr>
+        <w:t xml:space="preserve"> переданий</w:t>
+      </w:r>
+      <w:r>
+        <w:rPr>
+          <w:rFonts w:ascii="Times New Roman" w:eastAsiaTheme="minorEastAsia" w:hAnsi="Times New Roman" w:cs="Times New Roman"/>
+          <w:sz w:val="28"/>
+          <w:szCs w:val="19"/>
+          <w:lang w:val="uk-UA"/>
+        </w:rPr>
+        <w:t xml:space="preserve"> </w:t>
+      </w:r>
+      <w:r>
+        <w:rPr>
+          <w:rFonts w:ascii="Times New Roman" w:eastAsiaTheme="minorEastAsia" w:hAnsi="Times New Roman" w:cs="Times New Roman"/>
+          <w:sz w:val="28"/>
+          <w:szCs w:val="19"/>
+          <w:lang w:val="uk-UA"/>
+        </w:rPr>
+        <w:t xml:space="preserve">символ з певним заданим </w:t>
+      </w:r>
+      <w:proofErr w:type="spellStart"/>
+      <w:r>
+        <w:rPr>
+          <w:rFonts w:ascii="Times New Roman" w:eastAsiaTheme="minorEastAsia" w:hAnsi="Times New Roman" w:cs="Times New Roman"/>
+          <w:sz w:val="28"/>
+          <w:szCs w:val="19"/>
+          <w:lang w:val="uk-UA"/>
+        </w:rPr>
+        <w:t>паттерном</w:t>
+      </w:r>
+      <w:proofErr w:type="spellEnd"/>
+      <w:r>
+        <w:rPr>
+          <w:rFonts w:ascii="Times New Roman" w:eastAsiaTheme="minorEastAsia" w:hAnsi="Times New Roman" w:cs="Times New Roman"/>
+          <w:sz w:val="28"/>
+          <w:szCs w:val="19"/>
+          <w:lang w:val="uk-UA"/>
+        </w:rPr>
+        <w:t xml:space="preserve"> та поверта</w:t>
+      </w:r>
+      <w:r>
+        <w:rPr>
+          <w:rFonts w:ascii="Times New Roman" w:eastAsiaTheme="minorEastAsia" w:hAnsi="Times New Roman" w:cs="Times New Roman"/>
+          <w:sz w:val="28"/>
+          <w:szCs w:val="19"/>
+          <w:lang w:val="uk-UA"/>
+        </w:rPr>
+        <w:t>є</w:t>
+      </w:r>
+      <w:r>
+        <w:rPr>
+          <w:rFonts w:ascii="Times New Roman" w:eastAsiaTheme="minorEastAsia" w:hAnsi="Times New Roman" w:cs="Times New Roman"/>
+          <w:sz w:val="28"/>
+          <w:szCs w:val="19"/>
+          <w:lang w:val="uk-UA"/>
+        </w:rPr>
+        <w:t xml:space="preserve"> </w:t>
+      </w:r>
+      <w:r>
+        <w:rPr>
+          <w:rFonts w:ascii="Consolas" w:eastAsiaTheme="minorEastAsia" w:hAnsi="Consolas" w:cs="Consolas"/>
+          <w:color w:val="0000FF"/>
+          <w:sz w:val="24"/>
+          <w:szCs w:val="19"/>
+        </w:rPr>
+        <w:t>true</w:t>
+      </w:r>
+      <w:r>
+        <w:rPr>
+          <w:rFonts w:ascii="Consolas" w:eastAsiaTheme="minorEastAsia" w:hAnsi="Consolas" w:cs="Consolas"/>
+          <w:color w:val="0000FF"/>
+          <w:sz w:val="24"/>
+          <w:szCs w:val="19"/>
+          <w:lang w:val="ru-RU"/>
+        </w:rPr>
+        <w:t xml:space="preserve"> </w:t>
+      </w:r>
+      <w:r>
+        <w:rPr>
+          <w:rFonts w:ascii="Times New Roman" w:eastAsia="Times New Roman" w:hAnsi="Times New Roman" w:cs="Times New Roman"/>
+          <w:sz w:val="28"/>
+          <w:lang w:val="uk-UA"/>
+        </w:rPr>
+        <w:t>як</w:t>
+      </w:r>
+      <w:proofErr w:type="spellStart"/>
+      <w:r>
+        <w:rPr>
+          <w:rFonts w:ascii="Times New Roman" w:eastAsia="Times New Roman" w:hAnsi="Times New Roman" w:cs="Times New Roman"/>
+          <w:sz w:val="28"/>
+          <w:lang w:val="ru-RU"/>
+        </w:rPr>
+        <w:t>що</w:t>
+      </w:r>
+      <w:proofErr w:type="spellEnd"/>
+      <w:r>
+        <w:rPr>
+          <w:rFonts w:ascii="Times New Roman" w:eastAsia="Times New Roman" w:hAnsi="Times New Roman" w:cs="Times New Roman"/>
+          <w:sz w:val="28"/>
+          <w:lang w:val="ru-RU"/>
+        </w:rPr>
+        <w:t xml:space="preserve"> символ </w:t>
+      </w:r>
+      <w:proofErr w:type="spellStart"/>
+      <w:r>
+        <w:rPr>
+          <w:rFonts w:ascii="Times New Roman" w:eastAsia="Times New Roman" w:hAnsi="Times New Roman" w:cs="Times New Roman"/>
+          <w:sz w:val="28"/>
+          <w:lang w:val="ru-RU"/>
+        </w:rPr>
+        <w:t>належить</w:t>
+      </w:r>
+      <w:proofErr w:type="spellEnd"/>
+      <w:r>
+        <w:rPr>
+          <w:rFonts w:ascii="Times New Roman" w:eastAsia="Times New Roman" w:hAnsi="Times New Roman" w:cs="Times New Roman"/>
+          <w:sz w:val="28"/>
+          <w:lang w:val="ru-RU"/>
+        </w:rPr>
+        <w:t xml:space="preserve"> </w:t>
+      </w:r>
+      <w:proofErr w:type="spellStart"/>
+      <w:r>
+        <w:rPr>
+          <w:rFonts w:ascii="Times New Roman" w:eastAsia="Times New Roman" w:hAnsi="Times New Roman" w:cs="Times New Roman"/>
+          <w:sz w:val="28"/>
+          <w:lang w:val="ru-RU"/>
+        </w:rPr>
+        <w:t>цьому</w:t>
+      </w:r>
+      <w:proofErr w:type="spellEnd"/>
+      <w:r>
+        <w:rPr>
+          <w:rFonts w:ascii="Times New Roman" w:eastAsia="Times New Roman" w:hAnsi="Times New Roman" w:cs="Times New Roman"/>
+          <w:sz w:val="28"/>
+          <w:lang w:val="ru-RU"/>
+        </w:rPr>
+        <w:t xml:space="preserve"> паттерну та </w:t>
+      </w:r>
+      <w:r>
+        <w:rPr>
+          <w:rFonts w:ascii="Consolas" w:eastAsiaTheme="minorEastAsia" w:hAnsi="Consolas" w:cs="Consolas"/>
+          <w:color w:val="0000FF"/>
+          <w:sz w:val="24"/>
+          <w:szCs w:val="19"/>
+        </w:rPr>
+        <w:t>false</w:t>
+      </w:r>
+      <w:r>
+        <w:rPr>
+          <w:rFonts w:ascii="Times New Roman" w:eastAsia="Times New Roman" w:hAnsi="Times New Roman" w:cs="Times New Roman"/>
+          <w:sz w:val="36"/>
+          <w:lang w:val="ru-RU"/>
+        </w:rPr>
+        <w:t xml:space="preserve"> </w:t>
+      </w:r>
+      <w:proofErr w:type="spellStart"/>
+      <w:r>
+        <w:rPr>
+          <w:rFonts w:ascii="Times New Roman" w:eastAsia="Times New Roman" w:hAnsi="Times New Roman" w:cs="Times New Roman"/>
+          <w:sz w:val="28"/>
+          <w:lang w:val="ru-RU"/>
+        </w:rPr>
+        <w:t>якщо</w:t>
+      </w:r>
+      <w:proofErr w:type="spellEnd"/>
+      <w:r>
+        <w:rPr>
+          <w:rFonts w:ascii="Times New Roman" w:eastAsia="Times New Roman" w:hAnsi="Times New Roman" w:cs="Times New Roman"/>
+          <w:sz w:val="28"/>
+          <w:lang w:val="ru-RU"/>
+        </w:rPr>
+        <w:t xml:space="preserve"> н</w:t>
+      </w:r>
+      <w:r>
+        <w:rPr>
+          <w:rFonts w:ascii="Times New Roman" w:eastAsia="Times New Roman" w:hAnsi="Times New Roman" w:cs="Times New Roman"/>
+          <w:noProof/>
+          <w:color w:val="000000" w:themeColor="text1"/>
+          <w:sz w:val="28"/>
+          <w:szCs w:val="28"/>
+          <w:lang w:val="uk-UA"/>
+        </w:rPr>
+        <w:t>і</w:t>
+      </w:r>
+      <w:r>
+        <w:rPr>
+          <w:rFonts w:ascii="Times New Roman" w:eastAsia="Times New Roman" w:hAnsi="Times New Roman" w:cs="Times New Roman"/>
+          <w:sz w:val="28"/>
+          <w:lang w:val="uk-UA"/>
+        </w:rPr>
+        <w:t>.</w:t>
+      </w:r>
+    </w:p>
+    <w:p>
+      <w:pPr>
+        <w:pStyle w:val="ListParagraph"/>
+        <w:numPr>
+          <w:ilvl w:val="1"/>
+          <w:numId w:val="1"/>
+        </w:numPr>
+        <w:spacing w:after="0"/>
+        <w:rPr>
+          <w:rFonts w:ascii="Times New Roman" w:eastAsia="Times New Roman" w:hAnsi="Times New Roman" w:cs="Times New Roman"/>
+          <w:noProof/>
+          <w:color w:val="000000" w:themeColor="text1"/>
+          <w:sz w:val="28"/>
+          <w:szCs w:val="28"/>
+          <w:lang w:val="uk-UA"/>
+        </w:rPr>
+      </w:pPr>
+      <w:proofErr w:type="spellStart"/>
+      <w:r>
+        <w:rPr>
+          <w:rFonts w:ascii="Consolas" w:eastAsiaTheme="minorEastAsia" w:hAnsi="Consolas" w:cs="Consolas"/>
+          <w:sz w:val="24"/>
+          <w:szCs w:val="19"/>
+          <w:lang w:val="uk-UA"/>
+        </w:rPr>
+        <w:t>AddEmptySymbol</w:t>
+      </w:r>
+      <w:proofErr w:type="spellEnd"/>
+      <w:r>
+        <w:rPr>
+          <w:rFonts w:ascii="Consolas" w:eastAsiaTheme="minorEastAsia" w:hAnsi="Consolas" w:cs="Consolas"/>
+          <w:sz w:val="24"/>
+          <w:szCs w:val="19"/>
+          <w:lang w:val="uk-UA"/>
+        </w:rPr>
+        <w:t>(</w:t>
+      </w:r>
+      <w:proofErr w:type="spellStart"/>
+      <w:r>
+        <w:rPr>
+          <w:rFonts w:ascii="Consolas" w:eastAsiaTheme="minorEastAsia" w:hAnsi="Consolas" w:cs="Consolas"/>
+          <w:color w:val="0000FF"/>
+          <w:sz w:val="24"/>
+          <w:szCs w:val="19"/>
+          <w:lang w:val="uk-UA"/>
+        </w:rPr>
+        <w:t>int</w:t>
+      </w:r>
+      <w:proofErr w:type="spellEnd"/>
+      <w:r>
+        <w:rPr>
+          <w:rFonts w:ascii="Consolas" w:eastAsiaTheme="minorEastAsia" w:hAnsi="Consolas" w:cs="Consolas"/>
+          <w:sz w:val="24"/>
+          <w:szCs w:val="19"/>
+          <w:lang w:val="uk-UA"/>
+        </w:rPr>
+        <w:t xml:space="preserve"> </w:t>
+      </w:r>
+      <w:proofErr w:type="spellStart"/>
+      <w:r>
+        <w:rPr>
+          <w:rFonts w:ascii="Consolas" w:eastAsiaTheme="minorEastAsia" w:hAnsi="Consolas" w:cs="Consolas"/>
+          <w:sz w:val="24"/>
+          <w:szCs w:val="19"/>
+          <w:lang w:val="uk-UA"/>
+        </w:rPr>
+        <w:t>curLine</w:t>
+      </w:r>
+      <w:proofErr w:type="spellEnd"/>
+      <w:r>
+        <w:rPr>
+          <w:rFonts w:ascii="Consolas" w:eastAsiaTheme="minorEastAsia" w:hAnsi="Consolas" w:cs="Consolas"/>
+          <w:sz w:val="24"/>
+          <w:szCs w:val="19"/>
+          <w:lang w:val="uk-UA"/>
+        </w:rPr>
+        <w:t>)</w:t>
+      </w:r>
+      <w:r>
+        <w:rPr>
+          <w:rFonts w:ascii="Consolas" w:eastAsiaTheme="minorEastAsia" w:hAnsi="Consolas" w:cs="Consolas"/>
+          <w:sz w:val="24"/>
+          <w:szCs w:val="19"/>
+          <w:lang w:val="uk-UA"/>
+        </w:rPr>
+        <w:t xml:space="preserve"> </w:t>
+      </w:r>
+      <w:r>
+        <w:rPr>
+          <w:rFonts w:ascii="Times New Roman" w:eastAsia="Times New Roman" w:hAnsi="Times New Roman" w:cs="Times New Roman"/>
+          <w:sz w:val="28"/>
+          <w:lang w:val="uk-UA"/>
+        </w:rPr>
+        <w:t>– метод, який</w:t>
+      </w:r>
+      <w:r>
+        <w:rPr>
+          <w:rFonts w:ascii="Times New Roman" w:eastAsia="Times New Roman" w:hAnsi="Times New Roman" w:cs="Times New Roman"/>
+          <w:sz w:val="28"/>
+          <w:lang w:val="uk-UA"/>
+        </w:rPr>
+        <w:t xml:space="preserve"> дода</w:t>
+      </w:r>
+      <w:r>
+        <w:rPr>
+          <w:rFonts w:ascii="Times New Roman" w:eastAsiaTheme="minorEastAsia" w:hAnsi="Times New Roman" w:cs="Times New Roman"/>
+          <w:sz w:val="28"/>
+          <w:szCs w:val="19"/>
+          <w:lang w:val="uk-UA"/>
+        </w:rPr>
+        <w:t>є</w:t>
+      </w:r>
+      <w:r>
+        <w:rPr>
+          <w:rFonts w:ascii="Times New Roman" w:eastAsiaTheme="minorEastAsia" w:hAnsi="Times New Roman" w:cs="Times New Roman"/>
+          <w:sz w:val="28"/>
+          <w:szCs w:val="19"/>
+          <w:lang w:val="uk-UA"/>
+        </w:rPr>
+        <w:t xml:space="preserve"> порожн</w:t>
+      </w:r>
+      <w:r>
+        <w:rPr>
+          <w:rFonts w:ascii="Times New Roman" w:eastAsia="Times New Roman" w:hAnsi="Times New Roman" w:cs="Times New Roman"/>
+          <w:noProof/>
+          <w:color w:val="000000" w:themeColor="text1"/>
+          <w:sz w:val="28"/>
+          <w:szCs w:val="28"/>
+          <w:lang w:val="uk-UA"/>
+        </w:rPr>
+        <w:t>і</w:t>
+      </w:r>
+      <w:r>
+        <w:rPr>
+          <w:rFonts w:ascii="Times New Roman" w:eastAsiaTheme="minorEastAsia" w:hAnsi="Times New Roman" w:cs="Times New Roman"/>
+          <w:sz w:val="28"/>
+          <w:szCs w:val="19"/>
+          <w:lang w:val="uk-UA"/>
+        </w:rPr>
+        <w:t>й символ в к</w:t>
+      </w:r>
+      <w:r>
+        <w:rPr>
+          <w:rFonts w:ascii="Times New Roman" w:eastAsia="Times New Roman" w:hAnsi="Times New Roman" w:cs="Times New Roman"/>
+          <w:noProof/>
+          <w:color w:val="000000" w:themeColor="text1"/>
+          <w:sz w:val="28"/>
+          <w:szCs w:val="28"/>
+          <w:lang w:val="uk-UA"/>
+        </w:rPr>
+        <w:t>і</w:t>
+      </w:r>
+      <w:r>
+        <w:rPr>
+          <w:rFonts w:ascii="Times New Roman" w:eastAsiaTheme="minorEastAsia" w:hAnsi="Times New Roman" w:cs="Times New Roman"/>
+          <w:sz w:val="28"/>
+          <w:szCs w:val="19"/>
+          <w:lang w:val="uk-UA"/>
+        </w:rPr>
+        <w:t>нець потр</w:t>
+      </w:r>
+      <w:r>
+        <w:rPr>
+          <w:rFonts w:ascii="Times New Roman" w:eastAsia="Times New Roman" w:hAnsi="Times New Roman" w:cs="Times New Roman"/>
+          <w:noProof/>
+          <w:color w:val="000000" w:themeColor="text1"/>
+          <w:sz w:val="28"/>
+          <w:szCs w:val="28"/>
+          <w:lang w:val="uk-UA"/>
+        </w:rPr>
+        <w:t>і</w:t>
+      </w:r>
+      <w:r>
+        <w:rPr>
+          <w:rFonts w:ascii="Times New Roman" w:eastAsiaTheme="minorEastAsia" w:hAnsi="Times New Roman" w:cs="Times New Roman"/>
+          <w:sz w:val="28"/>
+          <w:szCs w:val="19"/>
+          <w:lang w:val="uk-UA"/>
+        </w:rPr>
+        <w:t>бного рядка</w:t>
+      </w:r>
+      <w:r>
+        <w:rPr>
+          <w:rFonts w:ascii="Times New Roman" w:eastAsia="Times New Roman" w:hAnsi="Times New Roman" w:cs="Times New Roman"/>
+          <w:sz w:val="28"/>
+          <w:lang w:val="uk-UA"/>
+        </w:rPr>
+        <w:t>.</w:t>
+      </w:r>
+    </w:p>
+    <w:p>
+      <w:pPr>
+        <w:pStyle w:val="ListParagraph"/>
+        <w:numPr>
+          <w:ilvl w:val="1"/>
+          <w:numId w:val="1"/>
+        </w:numPr>
+        <w:spacing w:after="0"/>
+        <w:rPr>
+          <w:rFonts w:ascii="Times New Roman" w:eastAsia="Times New Roman" w:hAnsi="Times New Roman" w:cs="Times New Roman"/>
+          <w:noProof/>
+          <w:color w:val="000000" w:themeColor="text1"/>
+          <w:sz w:val="28"/>
+          <w:szCs w:val="28"/>
+          <w:lang w:val="uk-UA"/>
+        </w:rPr>
+      </w:pPr>
+      <w:proofErr w:type="spellStart"/>
+      <w:r>
+        <w:rPr>
+          <w:rFonts w:ascii="Consolas" w:eastAsiaTheme="minorEastAsia" w:hAnsi="Consolas" w:cs="Consolas"/>
+          <w:sz w:val="24"/>
+          <w:szCs w:val="19"/>
+          <w:lang w:val="uk-UA"/>
+        </w:rPr>
+        <w:t>CountEndlines</w:t>
+      </w:r>
+      <w:proofErr w:type="spellEnd"/>
+      <w:r>
+        <w:rPr>
+          <w:rFonts w:ascii="Consolas" w:eastAsiaTheme="minorEastAsia" w:hAnsi="Consolas" w:cs="Consolas"/>
+          <w:sz w:val="24"/>
+          <w:szCs w:val="19"/>
+          <w:lang w:val="uk-UA"/>
+        </w:rPr>
+        <w:t>(</w:t>
+      </w:r>
+      <w:proofErr w:type="spellStart"/>
+      <w:r>
+        <w:rPr>
+          <w:rFonts w:ascii="Consolas" w:eastAsiaTheme="minorEastAsia" w:hAnsi="Consolas" w:cs="Consolas"/>
+          <w:color w:val="0000FF"/>
+          <w:sz w:val="24"/>
+          <w:szCs w:val="19"/>
+          <w:lang w:val="uk-UA"/>
+        </w:rPr>
+        <w:t>string</w:t>
+      </w:r>
+      <w:proofErr w:type="spellEnd"/>
+      <w:r>
+        <w:rPr>
+          <w:rFonts w:ascii="Consolas" w:eastAsiaTheme="minorEastAsia" w:hAnsi="Consolas" w:cs="Consolas"/>
+          <w:sz w:val="24"/>
+          <w:szCs w:val="19"/>
+          <w:lang w:val="uk-UA"/>
+        </w:rPr>
+        <w:t xml:space="preserve"> </w:t>
+      </w:r>
+      <w:proofErr w:type="spellStart"/>
+      <w:r>
+        <w:rPr>
+          <w:rFonts w:ascii="Consolas" w:eastAsiaTheme="minorEastAsia" w:hAnsi="Consolas" w:cs="Consolas"/>
+          <w:sz w:val="24"/>
+          <w:szCs w:val="19"/>
+          <w:lang w:val="uk-UA"/>
+        </w:rPr>
+        <w:t>strIn</w:t>
+      </w:r>
+      <w:proofErr w:type="spellEnd"/>
+      <w:r>
+        <w:rPr>
+          <w:rFonts w:ascii="Consolas" w:eastAsiaTheme="minorEastAsia" w:hAnsi="Consolas" w:cs="Consolas"/>
+          <w:sz w:val="24"/>
+          <w:szCs w:val="19"/>
+          <w:lang w:val="uk-UA"/>
+        </w:rPr>
+        <w:t>)</w:t>
+      </w:r>
+      <w:r>
+        <w:rPr>
+          <w:rFonts w:ascii="Consolas" w:eastAsiaTheme="minorEastAsia" w:hAnsi="Consolas" w:cs="Consolas"/>
+          <w:sz w:val="24"/>
+          <w:szCs w:val="19"/>
+          <w:lang w:val="uk-UA"/>
+        </w:rPr>
+        <w:t xml:space="preserve"> </w:t>
+      </w:r>
+      <w:r>
+        <w:rPr>
+          <w:rFonts w:ascii="Times New Roman" w:eastAsia="Times New Roman" w:hAnsi="Times New Roman" w:cs="Times New Roman"/>
+          <w:sz w:val="28"/>
+          <w:lang w:val="uk-UA"/>
+        </w:rPr>
+        <w:t>– метод, який</w:t>
+      </w:r>
+      <w:r>
+        <w:rPr>
+          <w:rFonts w:ascii="Times New Roman" w:eastAsia="Times New Roman" w:hAnsi="Times New Roman" w:cs="Times New Roman"/>
+          <w:sz w:val="28"/>
+          <w:lang w:val="uk-UA"/>
+        </w:rPr>
+        <w:t xml:space="preserve"> раху</w:t>
+      </w:r>
+      <w:r>
+        <w:rPr>
+          <w:rFonts w:ascii="Times New Roman" w:eastAsiaTheme="minorEastAsia" w:hAnsi="Times New Roman" w:cs="Times New Roman"/>
+          <w:sz w:val="28"/>
+          <w:szCs w:val="19"/>
+          <w:lang w:val="uk-UA"/>
+        </w:rPr>
+        <w:t>є</w:t>
+      </w:r>
+      <w:r>
+        <w:rPr>
+          <w:rFonts w:ascii="Times New Roman" w:eastAsiaTheme="minorEastAsia" w:hAnsi="Times New Roman" w:cs="Times New Roman"/>
+          <w:sz w:val="28"/>
+          <w:szCs w:val="19"/>
+          <w:lang w:val="uk-UA"/>
+        </w:rPr>
+        <w:t xml:space="preserve"> к</w:t>
+      </w:r>
+      <w:r>
+        <w:rPr>
+          <w:rFonts w:ascii="Times New Roman" w:eastAsia="Times New Roman" w:hAnsi="Times New Roman" w:cs="Times New Roman"/>
+          <w:noProof/>
+          <w:color w:val="000000" w:themeColor="text1"/>
+          <w:sz w:val="28"/>
+          <w:szCs w:val="28"/>
+          <w:lang w:val="uk-UA"/>
+        </w:rPr>
+        <w:t>і</w:t>
+      </w:r>
+      <w:r>
+        <w:rPr>
+          <w:rFonts w:ascii="Times New Roman" w:eastAsia="Times New Roman" w:hAnsi="Times New Roman" w:cs="Times New Roman"/>
+          <w:noProof/>
+          <w:color w:val="000000" w:themeColor="text1"/>
+          <w:sz w:val="28"/>
+          <w:szCs w:val="28"/>
+          <w:lang w:val="uk-UA"/>
+        </w:rPr>
+        <w:t>льк</w:t>
+      </w:r>
+      <w:r>
+        <w:rPr>
+          <w:rFonts w:ascii="Times New Roman" w:eastAsia="Times New Roman" w:hAnsi="Times New Roman" w:cs="Times New Roman"/>
+          <w:noProof/>
+          <w:color w:val="000000" w:themeColor="text1"/>
+          <w:sz w:val="28"/>
+          <w:szCs w:val="28"/>
+          <w:lang w:val="uk-UA"/>
+        </w:rPr>
+        <w:t>і</w:t>
+      </w:r>
+      <w:r>
+        <w:rPr>
+          <w:rFonts w:ascii="Times New Roman" w:eastAsia="Times New Roman" w:hAnsi="Times New Roman" w:cs="Times New Roman"/>
+          <w:noProof/>
+          <w:color w:val="000000" w:themeColor="text1"/>
+          <w:sz w:val="28"/>
+          <w:szCs w:val="28"/>
+          <w:lang w:val="uk-UA"/>
+        </w:rPr>
+        <w:t>сть перенесеннь в переданому рядку</w:t>
+      </w:r>
+      <w:r>
+        <w:rPr>
+          <w:rFonts w:ascii="Times New Roman" w:eastAsia="Times New Roman" w:hAnsi="Times New Roman" w:cs="Times New Roman"/>
+          <w:noProof/>
+          <w:color w:val="000000" w:themeColor="text1"/>
+          <w:sz w:val="28"/>
+          <w:szCs w:val="28"/>
+          <w:lang w:val="uk-UA"/>
+        </w:rPr>
+        <w:t xml:space="preserve"> </w:t>
+      </w:r>
+      <w:r>
+        <w:rPr>
+          <w:rFonts w:ascii="Times New Roman" w:eastAsia="Times New Roman" w:hAnsi="Times New Roman" w:cs="Times New Roman"/>
+          <w:noProof/>
+          <w:color w:val="000000" w:themeColor="text1"/>
+          <w:sz w:val="28"/>
+          <w:szCs w:val="28"/>
+          <w:lang w:val="uk-UA"/>
+        </w:rPr>
+        <w:t>та поверта</w:t>
+      </w:r>
+      <w:r>
+        <w:rPr>
+          <w:rFonts w:ascii="Times New Roman" w:eastAsiaTheme="minorEastAsia" w:hAnsi="Times New Roman" w:cs="Times New Roman"/>
+          <w:sz w:val="28"/>
+          <w:szCs w:val="19"/>
+          <w:lang w:val="uk-UA"/>
+        </w:rPr>
+        <w:t>є</w:t>
+      </w:r>
+      <w:r>
+        <w:rPr>
+          <w:rFonts w:ascii="Times New Roman" w:eastAsiaTheme="minorEastAsia" w:hAnsi="Times New Roman" w:cs="Times New Roman"/>
+          <w:sz w:val="28"/>
+          <w:szCs w:val="19"/>
+          <w:lang w:val="uk-UA"/>
+        </w:rPr>
+        <w:t xml:space="preserve"> </w:t>
+      </w:r>
+      <w:r>
+        <w:rPr>
+          <w:rFonts w:ascii="Times New Roman" w:eastAsia="Times New Roman" w:hAnsi="Times New Roman" w:cs="Times New Roman"/>
+          <w:sz w:val="28"/>
+          <w:lang w:val="uk-UA"/>
+        </w:rPr>
+        <w:t>її</w:t>
+      </w:r>
+      <w:r>
+        <w:rPr>
+          <w:rFonts w:ascii="Times New Roman" w:eastAsia="Times New Roman" w:hAnsi="Times New Roman" w:cs="Times New Roman"/>
+          <w:sz w:val="28"/>
+          <w:lang w:val="uk-UA"/>
+        </w:rPr>
+        <w:t>.</w:t>
+      </w:r>
+    </w:p>
+    <w:p>
+      <w:pPr>
+        <w:spacing w:after="0"/>
+        <w:rPr>
+          <w:rFonts w:ascii="Times New Roman" w:eastAsia="Times New Roman" w:hAnsi="Times New Roman" w:cs="Times New Roman"/>
+          <w:noProof/>
+          <w:color w:val="000000" w:themeColor="text1"/>
+          <w:sz w:val="28"/>
+          <w:szCs w:val="28"/>
+          <w:lang w:val="uk-UA"/>
+        </w:rPr>
+      </w:pPr>
+      <w:r>
+        <w:rPr>
+          <w:rFonts w:ascii="Times New Roman" w:eastAsia="Times New Roman" w:hAnsi="Times New Roman" w:cs="Times New Roman"/>
+          <w:noProof/>
+          <w:color w:val="000000" w:themeColor="text1"/>
+          <w:sz w:val="28"/>
+          <w:szCs w:val="28"/>
+          <w:lang w:val="uk-UA"/>
+        </w:rPr>
+        <w:t>Робота виконана в середовищ</w:t>
+      </w:r>
+      <w:r>
+        <w:rPr>
+          <w:rFonts w:ascii="Times New Roman" w:eastAsia="Times New Roman" w:hAnsi="Times New Roman" w:cs="Times New Roman"/>
+          <w:sz w:val="28"/>
+          <w:lang w:val="uk-UA"/>
+        </w:rPr>
+        <w:t xml:space="preserve">і </w:t>
+      </w:r>
+      <w:proofErr w:type="spellStart"/>
+      <w:r>
+        <w:rPr>
+          <w:rFonts w:ascii="Times New Roman" w:eastAsia="Times New Roman" w:hAnsi="Times New Roman" w:cs="Times New Roman"/>
+          <w:sz w:val="28"/>
+          <w:lang w:val="uk-UA"/>
+        </w:rPr>
+        <w:t>Visual</w:t>
+      </w:r>
+      <w:proofErr w:type="spellEnd"/>
+      <w:r>
+        <w:rPr>
+          <w:rFonts w:ascii="Times New Roman" w:eastAsia="Times New Roman" w:hAnsi="Times New Roman" w:cs="Times New Roman"/>
+          <w:sz w:val="28"/>
+          <w:lang w:val="uk-UA"/>
+        </w:rPr>
+        <w:t xml:space="preserve"> </w:t>
+      </w:r>
+      <w:proofErr w:type="spellStart"/>
+      <w:r>
+        <w:rPr>
+          <w:rFonts w:ascii="Times New Roman" w:eastAsia="Times New Roman" w:hAnsi="Times New Roman" w:cs="Times New Roman"/>
+          <w:sz w:val="28"/>
+          <w:lang w:val="uk-UA"/>
+        </w:rPr>
+        <w:t>Studio</w:t>
+      </w:r>
+      <w:proofErr w:type="spellEnd"/>
+      <w:r>
+        <w:rPr>
+          <w:rFonts w:ascii="Times New Roman" w:eastAsia="Times New Roman" w:hAnsi="Times New Roman" w:cs="Times New Roman"/>
+          <w:sz w:val="28"/>
+          <w:lang w:val="uk-UA"/>
+        </w:rPr>
+        <w:t xml:space="preserve"> 2019 </w:t>
+      </w:r>
+      <w:proofErr w:type="spellStart"/>
+      <w:r>
+        <w:rPr>
+          <w:rFonts w:ascii="Times New Roman" w:eastAsia="Times New Roman" w:hAnsi="Times New Roman" w:cs="Times New Roman"/>
+          <w:sz w:val="28"/>
+          <w:lang w:val="uk-UA"/>
+        </w:rPr>
+        <w:t>Community</w:t>
+      </w:r>
+      <w:proofErr w:type="spellEnd"/>
+      <w:r>
+        <w:rPr>
+          <w:rFonts w:ascii="Times New Roman" w:eastAsia="Times New Roman" w:hAnsi="Times New Roman" w:cs="Times New Roman"/>
+          <w:sz w:val="28"/>
+          <w:lang w:val="uk-UA"/>
+        </w:rPr>
+        <w:t xml:space="preserve"> </w:t>
+      </w:r>
+      <w:proofErr w:type="spellStart"/>
+      <w:r>
+        <w:rPr>
+          <w:rFonts w:ascii="Times New Roman" w:eastAsia="Times New Roman" w:hAnsi="Times New Roman" w:cs="Times New Roman"/>
+          <w:sz w:val="28"/>
+          <w:lang w:val="uk-UA"/>
+        </w:rPr>
+        <w:t>Edition</w:t>
+      </w:r>
+      <w:proofErr w:type="spellEnd"/>
+      <w:r>
+        <w:rPr>
+          <w:rFonts w:ascii="Times New Roman" w:eastAsia="Times New Roman" w:hAnsi="Times New Roman" w:cs="Times New Roman"/>
+          <w:sz w:val="28"/>
+          <w:lang w:val="uk-UA"/>
+        </w:rPr>
+        <w:t>.</w:t>
+      </w:r>
     </w:p>
     <w:sectPr>
       <w:pgSz w:w="11906" w:h="16838"/>
@@ -894,6 +3236,103 @@
     </w:sectPr>
   </w:body>
 </w:document>
+</file>
+
+<file path=word/numbering.xml><?xml version="1.0" encoding="utf-8"?>
+<w:numbering xmlns:wpc="http://schemas.microsoft.com/office/word/2010/wordprocessingCanvas" xmlns:cx="http://schemas.microsoft.com/office/drawing/2014/chartex" xmlns:cx1="http://schemas.microsoft.com/office/drawing/2015/9/8/chartex" xmlns:cx2="http://schemas.microsoft.com/office/drawing/2015/10/21/chartex" xmlns:cx3="http://schemas.microsoft.com/office/drawing/2016/5/9/chartex" xmlns:cx4="http://schemas.microsoft.com/office/drawing/2016/5/10/chartex" xmlns:cx5="http://schemas.microsoft.com/office/drawing/2016/5/11/chartex" xmlns:cx6="http://schemas.microsoft.com/office/drawing/2016/5/12/chartex" xmlns:cx7="http://schemas.microsoft.com/office/drawing/2016/5/13/chartex" xmlns:cx8="http://schemas.microsoft.com/office/drawing/2016/5/14/chartex" xmlns:mc="http://schemas.openxmlformats.org/markup-compatibility/2006" xmlns:aink="http://schemas.microsoft.com/office/drawing/2016/ink" xmlns:am3d="http://schemas.microsoft.com/office/drawing/2017/model3d" xmlns:o="urn:schemas-microsoft-com:office:office" xmlns:r="http://schemas.openxmlformats.org/officeDocument/2006/relationships" xmlns:m="http://schemas.openxmlformats.org/officeDocument/2006/math" xmlns:v="urn:schemas-microsoft-com:vml" xmlns:wp14="http://schemas.microsoft.com/office/word/2010/wordprocessingDrawing" xmlns:wp="http://schemas.openxmlformats.org/drawingml/2006/wordprocessingDrawing" xmlns:w10="urn:schemas-microsoft-com:office:word" xmlns:w="http://schemas.openxmlformats.org/wordprocessingml/2006/main" xmlns:w14="http://schemas.microsoft.com/office/word/2010/wordml" xmlns:w15="http://schemas.microsoft.com/office/word/2012/wordml" xmlns:w16cid="http://schemas.microsoft.com/office/word/2016/wordml/cid" xmlns:w16se="http://schemas.microsoft.com/office/word/2015/wordml/symex" xmlns:wpg="http://schemas.microsoft.com/office/word/2010/wordprocessingGroup" xmlns:wpi="http://schemas.microsoft.com/office/word/2010/wordprocessingInk" xmlns:wne="http://schemas.microsoft.com/office/word/2006/wordml" xmlns:wps="http://schemas.microsoft.com/office/word/2010/wordprocessingShape" mc:Ignorable="w14 w15 w16se w16cid wp14">
+  <w:abstractNum w:abstractNumId="0" w15:restartNumberingAfterBreak="0">
+    <w:nsid w:val="237153DF"/>
+    <w:multiLevelType w:val="hybridMultilevel"/>
+    <w:tmpl w:val="8B0825CA"/>
+    <w:lvl w:ilvl="0" w:tplc="2CA07726">
+      <w:start w:val="1"/>
+      <w:numFmt w:val="decimal"/>
+      <w:lvlText w:val="%1."/>
+      <w:lvlJc w:val="left"/>
+      <w:pPr>
+        <w:ind w:left="1080" w:hanging="360"/>
+      </w:pPr>
+      <w:rPr>
+        <w:rFonts w:hint="default"/>
+      </w:rPr>
+    </w:lvl>
+    <w:lvl w:ilvl="1" w:tplc="04090019">
+      <w:start w:val="1"/>
+      <w:numFmt w:val="lowerLetter"/>
+      <w:lvlText w:val="%2."/>
+      <w:lvlJc w:val="left"/>
+      <w:pPr>
+        <w:ind w:left="1440" w:hanging="360"/>
+      </w:pPr>
+    </w:lvl>
+    <w:lvl w:ilvl="2" w:tplc="0409001B">
+      <w:start w:val="1"/>
+      <w:numFmt w:val="lowerRoman"/>
+      <w:lvlText w:val="%3."/>
+      <w:lvlJc w:val="right"/>
+      <w:pPr>
+        <w:ind w:left="2160" w:hanging="180"/>
+      </w:pPr>
+    </w:lvl>
+    <w:lvl w:ilvl="3" w:tplc="0409000F" w:tentative="1">
+      <w:start w:val="1"/>
+      <w:numFmt w:val="decimal"/>
+      <w:lvlText w:val="%4."/>
+      <w:lvlJc w:val="left"/>
+      <w:pPr>
+        <w:ind w:left="2880" w:hanging="360"/>
+      </w:pPr>
+    </w:lvl>
+    <w:lvl w:ilvl="4" w:tplc="04090019" w:tentative="1">
+      <w:start w:val="1"/>
+      <w:numFmt w:val="lowerLetter"/>
+      <w:lvlText w:val="%5."/>
+      <w:lvlJc w:val="left"/>
+      <w:pPr>
+        <w:ind w:left="3600" w:hanging="360"/>
+      </w:pPr>
+    </w:lvl>
+    <w:lvl w:ilvl="5" w:tplc="0409001B" w:tentative="1">
+      <w:start w:val="1"/>
+      <w:numFmt w:val="lowerRoman"/>
+      <w:lvlText w:val="%6."/>
+      <w:lvlJc w:val="right"/>
+      <w:pPr>
+        <w:ind w:left="4320" w:hanging="180"/>
+      </w:pPr>
+    </w:lvl>
+    <w:lvl w:ilvl="6" w:tplc="0409000F" w:tentative="1">
+      <w:start w:val="1"/>
+      <w:numFmt w:val="decimal"/>
+      <w:lvlText w:val="%7."/>
+      <w:lvlJc w:val="left"/>
+      <w:pPr>
+        <w:ind w:left="5040" w:hanging="360"/>
+      </w:pPr>
+    </w:lvl>
+    <w:lvl w:ilvl="7" w:tplc="04090019" w:tentative="1">
+      <w:start w:val="1"/>
+      <w:numFmt w:val="lowerLetter"/>
+      <w:lvlText w:val="%8."/>
+      <w:lvlJc w:val="left"/>
+      <w:pPr>
+        <w:ind w:left="5760" w:hanging="360"/>
+      </w:pPr>
+    </w:lvl>
+    <w:lvl w:ilvl="8" w:tplc="0409001B" w:tentative="1">
+      <w:start w:val="1"/>
+      <w:numFmt w:val="lowerRoman"/>
+      <w:lvlText w:val="%9."/>
+      <w:lvlJc w:val="right"/>
+      <w:pPr>
+        <w:ind w:left="6480" w:hanging="180"/>
+      </w:pPr>
+    </w:lvl>
+  </w:abstractNum>
+  <w:num w:numId="1">
+    <w:abstractNumId w:val="0"/>
+  </w:num>
+</w:numbering>
 </file>
 
 <file path=word/styles.xml><?xml version="1.0" encoding="utf-8"?>
@@ -1360,6 +3799,17 @@
       <w:u w:val="single"/>
     </w:rPr>
   </w:style>
+  <w:style w:type="paragraph" w:styleId="ListParagraph">
+    <w:name w:val="List Paragraph"/>
+    <w:basedOn w:val="Normal"/>
+    <w:uiPriority w:val="34"/>
+    <w:qFormat/>
+    <w:rsid w:val="00AE429D"/>
+    <w:pPr>
+      <w:ind w:left="720"/>
+      <w:contextualSpacing/>
+    </w:pPr>
+  </w:style>
 </w:styles>
 </file>
 

</xml_diff>